<commit_message>
Updated from NTU Desktop
</commit_message>
<xml_diff>
--- a/Intel Project Proposal.docx
+++ b/Intel Project Proposal.docx
@@ -1,6 +1,6 @@
 
 <file path=word/document.xml><?xml version="1.0" encoding="utf-8"?>
-<w:document xmlns:wpc="http://schemas.microsoft.com/office/word/2010/wordprocessingCanvas" xmlns:cx="http://schemas.microsoft.com/office/drawing/2014/chartex" xmlns:cx1="http://schemas.microsoft.com/office/drawing/2015/9/8/chartex" xmlns:cx2="http://schemas.microsoft.com/office/drawing/2015/10/21/chartex" xmlns:cx3="http://schemas.microsoft.com/office/drawing/2016/5/9/chartex" xmlns:cx4="http://schemas.microsoft.com/office/drawing/2016/5/10/chartex" xmlns:cx5="http://schemas.microsoft.com/office/drawing/2016/5/11/chartex" xmlns:cx6="http://schemas.microsoft.com/office/drawing/2016/5/12/chartex" xmlns:cx7="http://schemas.microsoft.com/office/drawing/2016/5/13/chartex" xmlns:cx8="http://schemas.microsoft.com/office/drawing/2016/5/14/chartex" xmlns:mc="http://schemas.openxmlformats.org/markup-compatibility/2006" xmlns:aink="http://schemas.microsoft.com/office/drawing/2016/ink" xmlns:am3d="http://schemas.microsoft.com/office/drawing/2017/model3d" xmlns:o="urn:schemas-microsoft-com:office:office" xmlns:r="http://schemas.openxmlformats.org/officeDocument/2006/relationships" xmlns:m="http://schemas.openxmlformats.org/officeDocument/2006/math" xmlns:v="urn:schemas-microsoft-com:vml" xmlns:wp14="http://schemas.microsoft.com/office/word/2010/wordprocessingDrawing" xmlns:wp="http://schemas.openxmlformats.org/drawingml/2006/wordprocessingDrawing" xmlns:w10="urn:schemas-microsoft-com:office:word" xmlns:w="http://schemas.openxmlformats.org/wordprocessingml/2006/main" xmlns:w14="http://schemas.microsoft.com/office/word/2010/wordml" xmlns:w15="http://schemas.microsoft.com/office/word/2012/wordml" xmlns:w16cid="http://schemas.microsoft.com/office/word/2016/wordml/cid" xmlns:w16se="http://schemas.microsoft.com/office/word/2015/wordml/symex" xmlns:wpg="http://schemas.microsoft.com/office/word/2010/wordprocessingGroup" xmlns:wpi="http://schemas.microsoft.com/office/word/2010/wordprocessingInk" xmlns:wne="http://schemas.microsoft.com/office/word/2006/wordml" xmlns:wps="http://schemas.microsoft.com/office/word/2010/wordprocessingShape" mc:Ignorable="w14 w15 w16se w16cid wp14">
+<w:document xmlns:wpc="http://schemas.microsoft.com/office/word/2010/wordprocessingCanvas" xmlns:cx="http://schemas.microsoft.com/office/drawing/2014/chartex" xmlns:cx1="http://schemas.microsoft.com/office/drawing/2015/9/8/chartex" xmlns:mc="http://schemas.openxmlformats.org/markup-compatibility/2006" xmlns:o="urn:schemas-microsoft-com:office:office" xmlns:r="http://schemas.openxmlformats.org/officeDocument/2006/relationships" xmlns:m="http://schemas.openxmlformats.org/officeDocument/2006/math" xmlns:v="urn:schemas-microsoft-com:vml" xmlns:wp14="http://schemas.microsoft.com/office/word/2010/wordprocessingDrawing" xmlns:wp="http://schemas.openxmlformats.org/drawingml/2006/wordprocessingDrawing" xmlns:w10="urn:schemas-microsoft-com:office:word" xmlns:w="http://schemas.openxmlformats.org/wordprocessingml/2006/main" xmlns:w14="http://schemas.microsoft.com/office/word/2010/wordml" xmlns:w15="http://schemas.microsoft.com/office/word/2012/wordml" xmlns:w16se="http://schemas.microsoft.com/office/word/2015/wordml/symex" xmlns:wpg="http://schemas.microsoft.com/office/word/2010/wordprocessingGroup" xmlns:wpi="http://schemas.microsoft.com/office/word/2010/wordprocessingInk" xmlns:wne="http://schemas.microsoft.com/office/word/2006/wordml" xmlns:wps="http://schemas.microsoft.com/office/word/2010/wordprocessingShape" mc:Ignorable="w14 w15 w16se wp14">
   <w:body>
     <w:p>
       <w:pPr>
@@ -59,7 +59,7 @@
                     </pic:cNvPicPr>
                   </pic:nvPicPr>
                   <pic:blipFill>
-                    <a:blip r:embed="rId8" cstate="print">
+                    <a:blip r:embed="rId11" cstate="print">
                       <a:extLst>
                         <a:ext uri="{28A0092B-C50C-407E-A947-70E740481C1C}">
                           <a14:useLocalDpi xmlns:a14="http://schemas.microsoft.com/office/drawing/2010/main" val="0"/>
@@ -208,7 +208,7 @@
         </w:rPr>
         <w:t xml:space="preserve">Intel is committed to respecting your privacy. The information you provide will be used and retained for processing and funding your grant/gift, for Intel’s audit purposes, and for grant-related correspondence. For more information regarding Intel’s personal information handling practices, please visit </w:t>
       </w:r>
-      <w:hyperlink r:id="rId9" w:history="1">
+      <w:hyperlink r:id="rId12" w:history="1">
         <w:r>
           <w:rPr>
             <w:rFonts w:ascii="Times New Roman" w:eastAsia="Times New Roman" w:hAnsi="Times New Roman"/>
@@ -245,7 +245,7 @@
       <w:r>
         <w:pict>
           <v:shape id="Picture 8" o:spid="_x0000_i1026" type="#_x0000_t75" style="width:11.25pt;height:13.5pt;visibility:visible;mso-wrap-style:square">
-            <v:imagedata r:id="rId10" o:title=""/>
+            <v:imagedata r:id="rId13" o:title=""/>
           </v:shape>
         </w:pict>
       </w:r>
@@ -274,7 +274,7 @@
       <w:r>
         <w:pict>
           <v:shape id="Picture 9" o:spid="_x0000_i1027" type="#_x0000_t75" style="width:11.25pt;height:13.5pt;visibility:visible;mso-wrap-style:square">
-            <v:imagedata r:id="rId10" o:title=""/>
+            <v:imagedata r:id="rId13" o:title=""/>
           </v:shape>
         </w:pict>
       </w:r>
@@ -312,7 +312,7 @@
         </w:rPr>
         <w:pict>
           <v:shape id="Picture 10" o:spid="_x0000_i1028" type="#_x0000_t75" style="width:11.25pt;height:13.5pt;visibility:visible;mso-wrap-style:square">
-            <v:imagedata r:id="rId10" o:title=""/>
+            <v:imagedata r:id="rId13" o:title=""/>
           </v:shape>
         </w:pict>
       </w:r>
@@ -420,7 +420,6 @@
           <w:p>
             <w:pPr>
               <w:spacing w:line="0" w:lineRule="atLeast"/>
-              <w:ind w:left="40"/>
               <w:jc w:val="both"/>
               <w:rPr>
                 <w:rFonts w:ascii="Times New Roman" w:eastAsia="Arial" w:hAnsi="Times New Roman" w:cs="Times New Roman"/>
@@ -476,25 +475,7 @@
                 <w:sz w:val="24"/>
                 <w:szCs w:val="20"/>
               </w:rPr>
-              <w:t>Detection and Prevention of “intelligent” side-channel a</w:t>
-            </w:r>
-            <w:r>
-              <w:rPr>
-                <w:rFonts w:ascii="Times New Roman" w:eastAsia="Times New Roman" w:hAnsi="Times New Roman" w:cs="Times New Roman"/>
-                <w:b/>
-                <w:sz w:val="24"/>
-                <w:szCs w:val="20"/>
-              </w:rPr>
-              <w:t>dversaries</w:t>
-            </w:r>
-            <w:r>
-              <w:rPr>
-                <w:rFonts w:ascii="Times New Roman" w:eastAsia="Times New Roman" w:hAnsi="Times New Roman" w:cs="Times New Roman"/>
-                <w:b/>
-                <w:sz w:val="24"/>
-                <w:szCs w:val="20"/>
-              </w:rPr>
-              <w:t xml:space="preserve"> using LSTM network</w:t>
+              <w:t>Using Deep Learning to detect and prevent side-channel attacks: An LSTM based approach</w:t>
             </w:r>
           </w:p>
         </w:tc>
@@ -518,7 +499,6 @@
           <w:p>
             <w:pPr>
               <w:spacing w:line="222" w:lineRule="exact"/>
-              <w:ind w:left="360"/>
               <w:jc w:val="center"/>
               <w:rPr>
                 <w:rFonts w:ascii="Times New Roman" w:eastAsia="Arial" w:hAnsi="Times New Roman" w:cs="Times New Roman"/>
@@ -800,7 +780,6 @@
           <w:p>
             <w:pPr>
               <w:spacing w:line="201" w:lineRule="exact"/>
-              <w:ind w:left="120"/>
               <w:rPr>
                 <w:rFonts w:ascii="Times New Roman" w:eastAsia="Arial" w:hAnsi="Times New Roman" w:cs="Times New Roman"/>
                 <w:b/>
@@ -864,8 +843,18 @@
                 <w:sz w:val="20"/>
                 <w:szCs w:val="20"/>
               </w:rPr>
-              <w:t xml:space="preserve"> Dasgupta</w:t>
-            </w:r>
+              <w:t xml:space="preserve"> </w:t>
+            </w:r>
+            <w:proofErr w:type="spellStart"/>
+            <w:r>
+              <w:rPr>
+                <w:rFonts w:ascii="Times New Roman" w:eastAsia="Times New Roman" w:hAnsi="Times New Roman" w:cs="Times New Roman"/>
+                <w:sz w:val="20"/>
+                <w:szCs w:val="20"/>
+              </w:rPr>
+              <w:t>Dasgupta</w:t>
+            </w:r>
+            <w:proofErr w:type="spellEnd"/>
           </w:p>
         </w:tc>
         <w:tc>
@@ -904,7 +893,6 @@
           <w:p>
             <w:pPr>
               <w:spacing w:line="201" w:lineRule="exact"/>
-              <w:ind w:left="100"/>
               <w:rPr>
                 <w:rFonts w:ascii="Times New Roman" w:eastAsia="Arial" w:hAnsi="Times New Roman" w:cs="Times New Roman"/>
                 <w:b/>
@@ -949,7 +937,15 @@
                 <w:sz w:val="20"/>
                 <w:szCs w:val="20"/>
               </w:rPr>
-              <w:t>Dr. Sourangshu Bhattacharya</w:t>
+              <w:t xml:space="preserve">Dr. </w:t>
+            </w:r>
+            <w:r>
+              <w:rPr>
+                <w:rFonts w:ascii="Times New Roman" w:eastAsia="Times New Roman" w:hAnsi="Times New Roman" w:cs="Times New Roman"/>
+                <w:sz w:val="20"/>
+                <w:szCs w:val="20"/>
+              </w:rPr>
+              <w:t>Debdeep Mukhopadhyay</w:t>
             </w:r>
           </w:p>
         </w:tc>
@@ -1093,7 +1089,6 @@
           <w:p>
             <w:pPr>
               <w:spacing w:line="201" w:lineRule="exact"/>
-              <w:ind w:left="120"/>
               <w:rPr>
                 <w:rFonts w:ascii="Times New Roman" w:eastAsia="Arial" w:hAnsi="Times New Roman" w:cs="Times New Roman"/>
                 <w:b/>
@@ -1114,7 +1109,6 @@
           <w:p>
             <w:pPr>
               <w:spacing w:line="201" w:lineRule="exact"/>
-              <w:ind w:left="120"/>
               <w:rPr>
                 <w:rFonts w:ascii="Times New Roman" w:eastAsia="Arial" w:hAnsi="Times New Roman" w:cs="Times New Roman"/>
                 <w:b/>
@@ -1135,7 +1129,6 @@
           <w:p>
             <w:pPr>
               <w:spacing w:line="201" w:lineRule="exact"/>
-              <w:ind w:left="120"/>
               <w:rPr>
                 <w:rFonts w:ascii="Times New Roman" w:eastAsia="Arial" w:hAnsi="Times New Roman" w:cs="Times New Roman"/>
                 <w:b/>
@@ -1303,7 +1296,6 @@
           <w:p>
             <w:pPr>
               <w:spacing w:line="201" w:lineRule="exact"/>
-              <w:ind w:left="100"/>
               <w:rPr>
                 <w:rFonts w:ascii="Times New Roman" w:eastAsia="Arial" w:hAnsi="Times New Roman" w:cs="Times New Roman"/>
                 <w:b/>
@@ -1333,7 +1325,6 @@
           <w:p>
             <w:pPr>
               <w:spacing w:line="201" w:lineRule="exact"/>
-              <w:ind w:left="100"/>
               <w:rPr>
                 <w:rFonts w:ascii="Times New Roman" w:eastAsia="Arial" w:hAnsi="Times New Roman" w:cs="Times New Roman"/>
                 <w:b/>
@@ -1457,7 +1448,6 @@
           <w:p>
             <w:pPr>
               <w:spacing w:line="201" w:lineRule="exact"/>
-              <w:ind w:left="120"/>
               <w:rPr>
                 <w:rFonts w:ascii="Times New Roman" w:eastAsia="Arial" w:hAnsi="Times New Roman" w:cs="Times New Roman"/>
                 <w:b/>
@@ -1501,7 +1491,15 @@
                 <w:sz w:val="20"/>
                 <w:szCs w:val="20"/>
               </w:rPr>
-              <w:t>+91-3222- 282037</w:t>
+              <w:t xml:space="preserve">(+91) </w:t>
+            </w:r>
+            <w:r>
+              <w:rPr>
+                <w:rFonts w:ascii="Times New Roman" w:eastAsia="Times New Roman" w:hAnsi="Times New Roman" w:cs="Times New Roman"/>
+                <w:sz w:val="20"/>
+                <w:szCs w:val="20"/>
+              </w:rPr>
+              <w:t>3222- 282037</w:t>
             </w:r>
           </w:p>
         </w:tc>
@@ -1542,7 +1540,6 @@
           <w:p>
             <w:pPr>
               <w:spacing w:line="201" w:lineRule="exact"/>
-              <w:ind w:left="100"/>
               <w:rPr>
                 <w:rFonts w:ascii="Times New Roman" w:eastAsia="Arial" w:hAnsi="Times New Roman" w:cs="Times New Roman"/>
                 <w:b/>
@@ -1587,7 +1584,15 @@
                 <w:sz w:val="20"/>
                 <w:szCs w:val="20"/>
               </w:rPr>
-              <w:t>+91-3222-282364</w:t>
+              <w:t xml:space="preserve">(+91) </w:t>
+            </w:r>
+            <w:r>
+              <w:rPr>
+                <w:rFonts w:ascii="Times New Roman" w:eastAsia="Times New Roman" w:hAnsi="Times New Roman" w:cs="Times New Roman"/>
+                <w:sz w:val="20"/>
+                <w:szCs w:val="20"/>
+              </w:rPr>
+              <w:t>3222-282352</w:t>
             </w:r>
           </w:p>
         </w:tc>
@@ -1612,7 +1617,6 @@
           <w:p>
             <w:pPr>
               <w:spacing w:line="201" w:lineRule="exact"/>
-              <w:ind w:left="120"/>
               <w:rPr>
                 <w:rFonts w:ascii="Times New Roman" w:eastAsia="Arial" w:hAnsi="Times New Roman" w:cs="Times New Roman"/>
                 <w:b/>
@@ -1689,7 +1693,6 @@
           <w:p>
             <w:pPr>
               <w:spacing w:line="201" w:lineRule="exact"/>
-              <w:ind w:left="100"/>
               <w:rPr>
                 <w:rFonts w:ascii="Times New Roman" w:eastAsia="Arial" w:hAnsi="Times New Roman" w:cs="Times New Roman"/>
                 <w:b/>
@@ -1728,6 +1731,14 @@
                 <w:szCs w:val="20"/>
               </w:rPr>
             </w:pPr>
+            <w:r>
+              <w:rPr>
+                <w:rFonts w:ascii="Times New Roman" w:eastAsia="Times New Roman" w:hAnsi="Times New Roman" w:cs="Times New Roman"/>
+                <w:sz w:val="20"/>
+                <w:szCs w:val="20"/>
+              </w:rPr>
+              <w:t>(+91) 3222-277190</w:t>
+            </w:r>
           </w:p>
         </w:tc>
       </w:tr>
@@ -1751,7 +1762,6 @@
           <w:p>
             <w:pPr>
               <w:spacing w:line="201" w:lineRule="exact"/>
-              <w:ind w:left="120"/>
               <w:rPr>
                 <w:rFonts w:ascii="Times New Roman" w:eastAsia="Arial" w:hAnsi="Times New Roman" w:cs="Times New Roman"/>
                 <w:b/>
@@ -1772,7 +1782,6 @@
           <w:p>
             <w:pPr>
               <w:spacing w:line="201" w:lineRule="exact"/>
-              <w:ind w:left="120"/>
               <w:rPr>
                 <w:rFonts w:ascii="Times New Roman" w:eastAsia="Arial" w:hAnsi="Times New Roman" w:cs="Times New Roman"/>
                 <w:b/>
@@ -1812,7 +1821,7 @@
                 <w:szCs w:val="20"/>
               </w:rPr>
             </w:pPr>
-            <w:hyperlink r:id="rId11" w:history="1">
+            <w:hyperlink r:id="rId14" w:history="1">
               <w:r>
                 <w:rPr>
                   <w:rStyle w:val="Hyperlink"/>
@@ -1833,7 +1842,7 @@
                 <w:szCs w:val="20"/>
               </w:rPr>
             </w:pPr>
-            <w:hyperlink r:id="rId12" w:history="1">
+            <w:hyperlink r:id="rId15" w:history="1">
               <w:r>
                 <w:rPr>
                   <w:rStyle w:val="Hyperlink"/>
@@ -1860,7 +1869,6 @@
           <w:p>
             <w:pPr>
               <w:spacing w:line="201" w:lineRule="exact"/>
-              <w:ind w:left="100"/>
               <w:rPr>
                 <w:rFonts w:ascii="Times New Roman" w:eastAsia="Arial" w:hAnsi="Times New Roman" w:cs="Times New Roman"/>
                 <w:b/>
@@ -1890,7 +1898,6 @@
           <w:p>
             <w:pPr>
               <w:spacing w:line="201" w:lineRule="exact"/>
-              <w:ind w:left="100"/>
               <w:rPr>
                 <w:rFonts w:ascii="Times New Roman" w:eastAsia="Arial" w:hAnsi="Times New Roman" w:cs="Times New Roman"/>
                 <w:b/>
@@ -1925,20 +1932,17 @@
             <w:pPr>
               <w:spacing w:line="0" w:lineRule="atLeast"/>
               <w:rPr>
-                <w:rFonts w:ascii="Times New Roman" w:eastAsia="Times New Roman" w:hAnsi="Times New Roman" w:cs="Times New Roman"/>
-                <w:sz w:val="20"/>
-                <w:szCs w:val="20"/>
+                <w:rFonts w:ascii="Times New Roman" w:hAnsi="Times New Roman" w:cs="Times New Roman"/>
               </w:rPr>
             </w:pPr>
-            <w:hyperlink r:id="rId13" w:history="1">
+            <w:hyperlink r:id="rId16" w:history="1">
               <w:r>
                 <w:rPr>
                   <w:rStyle w:val="Hyperlink"/>
-                  <w:rFonts w:ascii="Times New Roman" w:eastAsia="Times New Roman" w:hAnsi="Times New Roman" w:cs="Times New Roman"/>
+                  <w:rFonts w:ascii="Times New Roman" w:hAnsi="Times New Roman" w:cs="Times New Roman"/>
                   <w:sz w:val="20"/>
-                  <w:szCs w:val="20"/>
                 </w:rPr>
-                <w:t>sourangshu@cse.iitkgp.ernet.in</w:t>
+                <w:t>debdeep@cse.iitkgp.ernet.in</w:t>
               </w:r>
             </w:hyperlink>
           </w:p>
@@ -1959,12 +1963,10 @@
               <w:right w:val="single" w:sz="8" w:space="0" w:color="auto"/>
             </w:tcBorders>
             <w:shd w:val="clear" w:color="auto" w:fill="CCCCCC"/>
-            <w:vAlign w:val="bottom"/>
           </w:tcPr>
           <w:p>
             <w:pPr>
               <w:spacing w:line="0" w:lineRule="atLeast"/>
-              <w:jc w:val="both"/>
               <w:rPr>
                 <w:rFonts w:ascii="Times New Roman" w:eastAsia="Times New Roman" w:hAnsi="Times New Roman" w:cs="Times New Roman"/>
                 <w:sz w:val="20"/>
@@ -1980,12 +1982,10 @@
               <w:top w:val="single" w:sz="4" w:space="0" w:color="auto"/>
             </w:tcBorders>
             <w:shd w:val="clear" w:color="auto" w:fill="auto"/>
-            <w:vAlign w:val="bottom"/>
           </w:tcPr>
           <w:p>
             <w:pPr>
               <w:spacing w:line="0" w:lineRule="atLeast"/>
-              <w:jc w:val="both"/>
               <w:rPr>
                 <w:rFonts w:ascii="Times New Roman" w:eastAsia="Times New Roman" w:hAnsi="Times New Roman" w:cs="Times New Roman"/>
                 <w:sz w:val="20"/>
@@ -2029,7 +2029,6 @@
           <w:p>
             <w:pPr>
               <w:spacing w:line="203" w:lineRule="exact"/>
-              <w:ind w:left="100"/>
               <w:rPr>
                 <w:rFonts w:ascii="Times New Roman" w:eastAsia="Arial" w:hAnsi="Times New Roman" w:cs="Times New Roman"/>
                 <w:b/>
@@ -2068,15 +2067,14 @@
                 <w:szCs w:val="20"/>
               </w:rPr>
             </w:pPr>
-            <w:hyperlink r:id="rId14" w:history="1">
+            <w:hyperlink r:id="rId17" w:history="1">
               <w:r>
                 <w:rPr>
                   <w:rStyle w:val="Hyperlink"/>
-                  <w:rFonts w:ascii="Times New Roman" w:eastAsia="Times New Roman" w:hAnsi="Times New Roman" w:cs="Times New Roman"/>
+                  <w:rFonts w:ascii="Times New Roman" w:hAnsi="Times New Roman" w:cs="Times New Roman"/>
                   <w:sz w:val="20"/>
-                  <w:szCs w:val="20"/>
                 </w:rPr>
-                <w:t>http://cse.iitkgp.ac.in/~sourangshu/</w:t>
+                <w:t>http://cse.iitkgp.ac.in/~debdeep/</w:t>
               </w:r>
             </w:hyperlink>
           </w:p>
@@ -2097,12 +2095,10 @@
               <w:right w:val="single" w:sz="8" w:space="0" w:color="auto"/>
             </w:tcBorders>
             <w:shd w:val="clear" w:color="auto" w:fill="CCCCCC"/>
-            <w:vAlign w:val="bottom"/>
           </w:tcPr>
           <w:p>
             <w:pPr>
               <w:spacing w:line="0" w:lineRule="atLeast"/>
-              <w:jc w:val="both"/>
               <w:rPr>
                 <w:rFonts w:ascii="Times New Roman" w:eastAsia="Times New Roman" w:hAnsi="Times New Roman" w:cs="Times New Roman"/>
                 <w:sz w:val="20"/>
@@ -2118,12 +2114,10 @@
               <w:bottom w:val="single" w:sz="4" w:space="0" w:color="auto"/>
             </w:tcBorders>
             <w:shd w:val="clear" w:color="auto" w:fill="auto"/>
-            <w:vAlign w:val="bottom"/>
           </w:tcPr>
           <w:p>
             <w:pPr>
               <w:spacing w:line="0" w:lineRule="atLeast"/>
-              <w:jc w:val="both"/>
               <w:rPr>
                 <w:rFonts w:ascii="Times New Roman" w:eastAsia="Times New Roman" w:hAnsi="Times New Roman" w:cs="Times New Roman"/>
                 <w:sz w:val="20"/>
@@ -2167,7 +2161,6 @@
           <w:p>
             <w:pPr>
               <w:spacing w:line="201" w:lineRule="exact"/>
-              <w:ind w:left="100"/>
               <w:rPr>
                 <w:rFonts w:ascii="Times New Roman" w:eastAsia="Arial" w:hAnsi="Times New Roman" w:cs="Times New Roman"/>
                 <w:b/>
@@ -2188,7 +2181,6 @@
           <w:p>
             <w:pPr>
               <w:spacing w:line="201" w:lineRule="exact"/>
-              <w:ind w:left="100"/>
               <w:rPr>
                 <w:rFonts w:ascii="Times New Roman" w:eastAsia="Arial" w:hAnsi="Times New Roman" w:cs="Times New Roman"/>
                 <w:b/>
@@ -2233,7 +2225,15 @@
                 <w:sz w:val="20"/>
                 <w:szCs w:val="20"/>
               </w:rPr>
-              <w:t>Co-PI: Dr. Debdeep Mukhopadhyay</w:t>
+              <w:t xml:space="preserve">Co-PI: Dr. </w:t>
+            </w:r>
+            <w:r>
+              <w:rPr>
+                <w:rFonts w:ascii="Times New Roman" w:eastAsia="Times New Roman" w:hAnsi="Times New Roman" w:cs="Times New Roman"/>
+                <w:sz w:val="20"/>
+                <w:szCs w:val="20"/>
+              </w:rPr>
+              <w:t>Sourangshu Bhattacharya</w:t>
             </w:r>
           </w:p>
           <w:p>
@@ -2269,23 +2269,7 @@
                 <w:sz w:val="20"/>
                 <w:szCs w:val="20"/>
               </w:rPr>
-              <w:t>Student: Sarani Bhattacharya (</w:t>
-            </w:r>
-            <w:r>
-              <w:rPr>
-                <w:rFonts w:ascii="Times New Roman" w:eastAsia="Times New Roman" w:hAnsi="Times New Roman" w:cs="Times New Roman"/>
-                <w:sz w:val="20"/>
-                <w:szCs w:val="20"/>
-              </w:rPr>
-              <w:t>Ph.D. Scholar</w:t>
-            </w:r>
-            <w:r>
-              <w:rPr>
-                <w:rFonts w:ascii="Times New Roman" w:eastAsia="Times New Roman" w:hAnsi="Times New Roman" w:cs="Times New Roman"/>
-                <w:sz w:val="20"/>
-                <w:szCs w:val="20"/>
-              </w:rPr>
-              <w:t>)</w:t>
+              <w:t>Student: Sarani Bhattacharya (Ph.D. Scholar)</w:t>
             </w:r>
           </w:p>
         </w:tc>
@@ -2310,7 +2294,6 @@
           <w:p>
             <w:pPr>
               <w:spacing w:line="221" w:lineRule="exact"/>
-              <w:ind w:left="120"/>
               <w:jc w:val="both"/>
               <w:rPr>
                 <w:rFonts w:ascii="Times New Roman" w:eastAsia="Arial" w:hAnsi="Times New Roman" w:cs="Times New Roman"/>
@@ -2332,7 +2315,6 @@
           <w:p>
             <w:pPr>
               <w:spacing w:line="221" w:lineRule="exact"/>
-              <w:ind w:left="120"/>
               <w:jc w:val="both"/>
               <w:rPr>
                 <w:rFonts w:ascii="Times New Roman" w:eastAsia="Arial" w:hAnsi="Times New Roman" w:cs="Times New Roman"/>
@@ -2354,7 +2336,6 @@
           <w:p>
             <w:pPr>
               <w:spacing w:line="221" w:lineRule="exact"/>
-              <w:ind w:left="120"/>
               <w:jc w:val="both"/>
               <w:rPr>
                 <w:rFonts w:ascii="Times New Roman" w:eastAsia="Arial" w:hAnsi="Times New Roman" w:cs="Times New Roman"/>
@@ -2448,25 +2429,23 @@
       </w:tr>
       <w:tr>
         <w:trPr>
-          <w:trHeight w:val="223"/>
+          <w:trHeight w:val="930"/>
           <w:jc w:val="center"/>
         </w:trPr>
         <w:tc>
           <w:tcPr>
             <w:tcW w:w="1540" w:type="dxa"/>
+            <w:vMerge w:val="restart"/>
             <w:tcBorders>
               <w:top w:val="single" w:sz="4" w:space="0" w:color="auto"/>
               <w:left w:val="single" w:sz="8" w:space="0" w:color="auto"/>
               <w:right w:val="single" w:sz="8" w:space="0" w:color="auto"/>
             </w:tcBorders>
             <w:shd w:val="clear" w:color="auto" w:fill="CCCCCC"/>
-            <w:vAlign w:val="bottom"/>
           </w:tcPr>
           <w:p>
             <w:pPr>
               <w:spacing w:line="223" w:lineRule="exact"/>
-              <w:ind w:left="120"/>
-              <w:jc w:val="both"/>
               <w:rPr>
                 <w:rFonts w:ascii="Times New Roman" w:eastAsia="Arial" w:hAnsi="Times New Roman" w:cs="Times New Roman"/>
                 <w:b/>
@@ -2482,198 +2461,42 @@
                 <w:szCs w:val="20"/>
               </w:rPr>
               <w:t>Additional</w:t>
+            </w:r>
+          </w:p>
+          <w:p>
+            <w:pPr>
+              <w:spacing w:line="0" w:lineRule="atLeast"/>
+              <w:rPr>
+                <w:rFonts w:ascii="Times New Roman" w:eastAsia="Arial" w:hAnsi="Times New Roman" w:cs="Times New Roman"/>
+                <w:b/>
+                <w:sz w:val="20"/>
+                <w:szCs w:val="20"/>
+              </w:rPr>
+            </w:pPr>
+            <w:r>
+              <w:rPr>
+                <w:rFonts w:ascii="Times New Roman" w:eastAsia="Arial" w:hAnsi="Times New Roman" w:cs="Times New Roman"/>
+                <w:b/>
+                <w:sz w:val="20"/>
+                <w:szCs w:val="20"/>
+              </w:rPr>
+              <w:t>Comments:</w:t>
             </w:r>
           </w:p>
         </w:tc>
         <w:tc>
           <w:tcPr>
-            <w:tcW w:w="2600" w:type="dxa"/>
-            <w:tcBorders>
-              <w:top w:val="single" w:sz="4" w:space="0" w:color="auto"/>
-            </w:tcBorders>
-            <w:shd w:val="clear" w:color="auto" w:fill="auto"/>
-            <w:vAlign w:val="bottom"/>
-          </w:tcPr>
-          <w:p>
-            <w:pPr>
-              <w:spacing w:line="0" w:lineRule="atLeast"/>
-              <w:jc w:val="both"/>
-              <w:rPr>
-                <w:rFonts w:ascii="Times New Roman" w:eastAsia="Times New Roman" w:hAnsi="Times New Roman" w:cs="Times New Roman"/>
-                <w:sz w:val="20"/>
-                <w:szCs w:val="20"/>
-              </w:rPr>
-            </w:pPr>
-          </w:p>
-        </w:tc>
-        <w:tc>
-          <w:tcPr>
-            <w:tcW w:w="245" w:type="dxa"/>
-            <w:tcBorders>
-              <w:top w:val="single" w:sz="4" w:space="0" w:color="auto"/>
-            </w:tcBorders>
-            <w:shd w:val="clear" w:color="auto" w:fill="auto"/>
-            <w:vAlign w:val="bottom"/>
-          </w:tcPr>
-          <w:p>
-            <w:pPr>
-              <w:spacing w:line="0" w:lineRule="atLeast"/>
-              <w:jc w:val="both"/>
-              <w:rPr>
-                <w:rFonts w:ascii="Times New Roman" w:eastAsia="Times New Roman" w:hAnsi="Times New Roman" w:cs="Times New Roman"/>
-                <w:sz w:val="20"/>
-                <w:szCs w:val="20"/>
-              </w:rPr>
-            </w:pPr>
-          </w:p>
-        </w:tc>
-        <w:tc>
-          <w:tcPr>
-            <w:tcW w:w="1701" w:type="dxa"/>
-            <w:tcBorders>
-              <w:top w:val="single" w:sz="4" w:space="0" w:color="auto"/>
-            </w:tcBorders>
-            <w:shd w:val="clear" w:color="auto" w:fill="auto"/>
-            <w:vAlign w:val="bottom"/>
-          </w:tcPr>
-          <w:p>
-            <w:pPr>
-              <w:spacing w:line="0" w:lineRule="atLeast"/>
-              <w:jc w:val="both"/>
-              <w:rPr>
-                <w:rFonts w:ascii="Times New Roman" w:eastAsia="Times New Roman" w:hAnsi="Times New Roman" w:cs="Times New Roman"/>
-                <w:sz w:val="20"/>
-                <w:szCs w:val="20"/>
-              </w:rPr>
-            </w:pPr>
-          </w:p>
-        </w:tc>
-        <w:tc>
-          <w:tcPr>
-            <w:tcW w:w="3969" w:type="dxa"/>
+            <w:tcW w:w="8515" w:type="dxa"/>
+            <w:gridSpan w:val="4"/>
             <w:tcBorders>
               <w:top w:val="single" w:sz="4" w:space="0" w:color="auto"/>
               <w:right w:val="single" w:sz="8" w:space="0" w:color="auto"/>
             </w:tcBorders>
             <w:shd w:val="clear" w:color="auto" w:fill="auto"/>
-            <w:vAlign w:val="bottom"/>
           </w:tcPr>
           <w:p>
             <w:pPr>
               <w:spacing w:line="0" w:lineRule="atLeast"/>
-              <w:jc w:val="both"/>
-              <w:rPr>
-                <w:rFonts w:ascii="Times New Roman" w:eastAsia="Times New Roman" w:hAnsi="Times New Roman" w:cs="Times New Roman"/>
-                <w:sz w:val="20"/>
-                <w:szCs w:val="20"/>
-              </w:rPr>
-            </w:pPr>
-          </w:p>
-        </w:tc>
-      </w:tr>
-      <w:tr>
-        <w:trPr>
-          <w:trHeight w:val="230"/>
-          <w:jc w:val="center"/>
-        </w:trPr>
-        <w:tc>
-          <w:tcPr>
-            <w:tcW w:w="1540" w:type="dxa"/>
-            <w:tcBorders>
-              <w:left w:val="single" w:sz="8" w:space="0" w:color="auto"/>
-              <w:right w:val="single" w:sz="8" w:space="0" w:color="auto"/>
-            </w:tcBorders>
-            <w:shd w:val="clear" w:color="auto" w:fill="CCCCCC"/>
-            <w:vAlign w:val="bottom"/>
-          </w:tcPr>
-          <w:p>
-            <w:pPr>
-              <w:spacing w:line="0" w:lineRule="atLeast"/>
-              <w:ind w:left="120"/>
-              <w:jc w:val="both"/>
-              <w:rPr>
-                <w:rFonts w:ascii="Times New Roman" w:eastAsia="Arial" w:hAnsi="Times New Roman" w:cs="Times New Roman"/>
-                <w:b/>
-                <w:sz w:val="20"/>
-                <w:szCs w:val="20"/>
-              </w:rPr>
-            </w:pPr>
-            <w:r>
-              <w:rPr>
-                <w:rFonts w:ascii="Times New Roman" w:eastAsia="Arial" w:hAnsi="Times New Roman" w:cs="Times New Roman"/>
-                <w:b/>
-                <w:sz w:val="20"/>
-                <w:szCs w:val="20"/>
-              </w:rPr>
-              <w:t>Comments:</w:t>
-            </w:r>
-          </w:p>
-        </w:tc>
-        <w:tc>
-          <w:tcPr>
-            <w:tcW w:w="2600" w:type="dxa"/>
-            <w:shd w:val="clear" w:color="auto" w:fill="auto"/>
-          </w:tcPr>
-          <w:p>
-            <w:pPr>
-              <w:spacing w:line="0" w:lineRule="atLeast"/>
-              <w:rPr>
-                <w:rFonts w:ascii="Times New Roman" w:eastAsia="Times New Roman" w:hAnsi="Times New Roman" w:cs="Times New Roman"/>
-                <w:sz w:val="20"/>
-                <w:szCs w:val="20"/>
-              </w:rPr>
-            </w:pPr>
-          </w:p>
-        </w:tc>
-        <w:tc>
-          <w:tcPr>
-            <w:tcW w:w="245" w:type="dxa"/>
-            <w:shd w:val="clear" w:color="auto" w:fill="auto"/>
-            <w:vAlign w:val="bottom"/>
-          </w:tcPr>
-          <w:p>
-            <w:pPr>
-              <w:spacing w:line="0" w:lineRule="atLeast"/>
-              <w:jc w:val="both"/>
-              <w:rPr>
-                <w:rFonts w:ascii="Times New Roman" w:eastAsia="Times New Roman" w:hAnsi="Times New Roman" w:cs="Times New Roman"/>
-                <w:sz w:val="20"/>
-                <w:szCs w:val="20"/>
-              </w:rPr>
-            </w:pPr>
-          </w:p>
-        </w:tc>
-        <w:tc>
-          <w:tcPr>
-            <w:tcW w:w="1701" w:type="dxa"/>
-            <w:shd w:val="clear" w:color="auto" w:fill="auto"/>
-            <w:vAlign w:val="bottom"/>
-          </w:tcPr>
-          <w:p>
-            <w:pPr>
-              <w:spacing w:line="0" w:lineRule="atLeast"/>
-              <w:jc w:val="both"/>
-              <w:rPr>
-                <w:rFonts w:ascii="Times New Roman" w:eastAsia="Times New Roman" w:hAnsi="Times New Roman" w:cs="Times New Roman"/>
-                <w:sz w:val="20"/>
-                <w:szCs w:val="20"/>
-              </w:rPr>
-            </w:pPr>
-          </w:p>
-        </w:tc>
-        <w:tc>
-          <w:tcPr>
-            <w:tcW w:w="3969" w:type="dxa"/>
-            <w:tcBorders>
-              <w:right w:val="single" w:sz="8" w:space="0" w:color="auto"/>
-            </w:tcBorders>
-            <w:shd w:val="clear" w:color="auto" w:fill="auto"/>
-            <w:vAlign w:val="bottom"/>
-          </w:tcPr>
-          <w:p>
-            <w:pPr>
-              <w:spacing w:line="0" w:lineRule="atLeast"/>
-              <w:jc w:val="both"/>
               <w:rPr>
                 <w:rFonts w:ascii="Times New Roman" w:eastAsia="Times New Roman" w:hAnsi="Times New Roman" w:cs="Times New Roman"/>
                 <w:sz w:val="20"/>
@@ -2691,6 +2514,7 @@
         <w:tc>
           <w:tcPr>
             <w:tcW w:w="1540" w:type="dxa"/>
+            <w:vMerge/>
             <w:tcBorders>
               <w:left w:val="single" w:sz="8" w:space="0" w:color="auto"/>
               <w:bottom w:val="single" w:sz="8" w:space="0" w:color="auto"/>
@@ -2802,39 +2626,13 @@
           <w:sz w:val="24"/>
           <w:u w:val="single"/>
         </w:rPr>
-      </w:pPr>
-    </w:p>
-    <w:p>
-      <w:pPr>
-        <w:jc w:val="both"/>
-        <w:rPr>
-          <w:rFonts w:ascii="Verdana" w:hAnsi="Verdana"/>
-          <w:b/>
-          <w:sz w:val="24"/>
-          <w:u w:val="single"/>
-        </w:rPr>
-      </w:pPr>
-    </w:p>
-    <w:p>
-      <w:pPr>
-        <w:jc w:val="both"/>
-        <w:rPr>
-          <w:rFonts w:ascii="Verdana" w:hAnsi="Verdana"/>
-          <w:b/>
-          <w:sz w:val="24"/>
-          <w:u w:val="single"/>
-        </w:rPr>
-      </w:pPr>
-    </w:p>
-    <w:p>
-      <w:pPr>
-        <w:jc w:val="both"/>
-        <w:rPr>
-          <w:rFonts w:ascii="Verdana" w:hAnsi="Verdana"/>
-          <w:b/>
-          <w:sz w:val="24"/>
-          <w:u w:val="single"/>
-        </w:rPr>
+        <w:sectPr>
+          <w:footerReference w:type="default" r:id="rId18"/>
+          <w:pgSz w:w="12240" w:h="15840"/>
+          <w:pgMar w:top="720" w:right="576" w:bottom="576" w:left="720" w:header="720" w:footer="720" w:gutter="0"/>
+          <w:cols w:space="720"/>
+          <w:docGrid w:linePitch="360"/>
+        </w:sectPr>
       </w:pPr>
     </w:p>
     <w:p>
@@ -2844,7 +2642,6 @@
           <w:ilvl w:val="0"/>
           <w:numId w:val="24"/>
         </w:numPr>
-        <w:ind w:left="360"/>
         <w:rPr>
           <w:rFonts w:ascii="Verdana" w:hAnsi="Verdana"/>
           <w:b/>
@@ -2859,6 +2656,21 @@
         </w:rPr>
         <w:lastRenderedPageBreak/>
         <w:t>Technical Proposal</w:t>
+      </w:r>
+      <w:r>
+        <w:rPr>
+          <w:rFonts w:ascii="Verdana" w:hAnsi="Verdana"/>
+          <w:b/>
+        </w:rPr>
+        <w:t xml:space="preserve"> </w:t>
+      </w:r>
+      <w:r>
+        <w:rPr>
+          <w:rFonts w:ascii="Verdana" w:hAnsi="Verdana"/>
+          <w:b/>
+          <w:i/>
+        </w:rPr>
+        <w:t>(RV3: MACHINE LEARNING AND THREAT DETECTION)</w:t>
       </w:r>
     </w:p>
     <w:p>
@@ -2944,7 +2756,7 @@
         <w:jc w:val="both"/>
         <w:rPr>
           <w:rFonts w:ascii="Verdana" w:hAnsi="Verdana"/>
-          <w:sz w:val="20"/>
+          <w:sz w:val="10"/>
         </w:rPr>
       </w:pPr>
     </w:p>
@@ -3022,6 +2834,13 @@
           <w:sz w:val="20"/>
         </w:rPr>
         <w:t xml:space="preserve"> [7], exploit the row hammer hardware vulnerabilities on Android and iOS systems to take full control over the system, which is also a motivation to implement a detection method with negligible implementation overhead such that it can be used in any device with resource constraint.</w:t>
+      </w:r>
+      <w:r>
+        <w:rPr>
+          <w:rFonts w:ascii="Verdana" w:hAnsi="Verdana"/>
+          <w:sz w:val="20"/>
+        </w:rPr>
+        <w:t xml:space="preserve"> </w:t>
       </w:r>
     </w:p>
     <w:p>
@@ -3083,6 +2902,7 @@
     </w:p>
     <w:p>
       <w:pPr>
+        <w:pStyle w:val="ListParagraph"/>
         <w:ind w:left="360"/>
         <w:jc w:val="both"/>
         <w:rPr>
@@ -3110,6 +2930,41 @@
           <w:sz w:val="20"/>
         </w:rPr>
         <w:t xml:space="preserve"> reported the inability to detect these attacks with their detection scheme, i.e., there is a chance of false negatives considering these types of attacks.</w:t>
+      </w:r>
+      <w:r>
+        <w:rPr>
+          <w:rFonts w:ascii="Verdana" w:hAnsi="Verdana"/>
+          <w:sz w:val="20"/>
+        </w:rPr>
+        <w:t xml:space="preserve"> </w:t>
+      </w:r>
+      <w:r>
+        <w:rPr>
+          <w:rFonts w:ascii="Verdana" w:hAnsi="Verdana"/>
+          <w:sz w:val="20"/>
+        </w:rPr>
+        <w:t xml:space="preserve">We already performed an initial study to propose a generalized detection mechanism using machine learning [10]. But, with the advent of </w:t>
+      </w:r>
+      <w:r>
+        <w:rPr>
+          <w:rFonts w:ascii="Verdana" w:hAnsi="Verdana"/>
+          <w:sz w:val="20"/>
+        </w:rPr>
+        <w:t>these “intelligent” attacks</w:t>
+      </w:r>
+      <w:r>
+        <w:rPr>
+          <w:rFonts w:ascii="Verdana" w:hAnsi="Verdana"/>
+          <w:sz w:val="20"/>
+        </w:rPr>
+        <w:t>, this</w:t>
+      </w:r>
+      <w:r>
+        <w:rPr>
+          <w:rFonts w:ascii="Verdana" w:hAnsi="Verdana"/>
+          <w:sz w:val="20"/>
+        </w:rPr>
+        <w:t xml:space="preserve"> detection mechanism needs to be refurbished.</w:t>
       </w:r>
     </w:p>
     <w:p>
@@ -3184,20 +3039,90 @@
       <w:r>
         <w:rPr>
           <w:rFonts w:ascii="Verdana" w:hAnsi="Verdana"/>
+          <w:sz w:val="20"/>
+        </w:rPr>
+        <w:t xml:space="preserve">A typical side-channel adversary needs to sequentially access the encryption algorithm multiple times to successfully retrieve the secret key. Current state-of-the-art techniques can detect these </w:t>
+      </w:r>
+      <w:r>
+        <w:rPr>
+          <w:rFonts w:ascii="Verdana" w:hAnsi="Verdana"/>
+          <w:sz w:val="20"/>
+        </w:rPr>
+        <w:t xml:space="preserve">adversaries with high confidence. The execution of an “intelligent” adversary consists of attack part added with some random noise to fool the detection method. But, the limitation of these adversaries is that they need to execute some particular portion of their code (i.e., the portion responsible for retrieving the secret key) every time to retrieve the secret key successfully before the addition of the random noise. The hardware trace for this part remains same every time of their execution. In the presence of "forcefully incorporated random code," the hardware trace of the actual attack portion will not be affected, rather will be shifted by some interval in the time domain </w:t>
+      </w:r>
+      <w:r>
+        <w:rPr>
+          <w:rFonts w:ascii="Verdana" w:hAnsi="Verdana"/>
+          <w:sz w:val="20"/>
+        </w:rPr>
+        <w:t xml:space="preserve">because of the added noise. </w:t>
+      </w:r>
+      <w:r>
+        <w:rPr>
+          <w:rFonts w:ascii="Verdana" w:hAnsi="Verdana"/>
+          <w:sz w:val="20"/>
+        </w:rPr>
+        <w:t>Fig.1 gives a basic sketch of this idea for a simulated example.</w:t>
+      </w:r>
+    </w:p>
+    <w:p>
+      <w:pPr>
+        <w:pStyle w:val="ListParagraph"/>
+        <w:ind w:left="360"/>
+        <w:jc w:val="both"/>
+        <w:rPr>
+          <w:rFonts w:ascii="Verdana" w:hAnsi="Verdana"/>
+          <w:sz w:val="10"/>
+        </w:rPr>
+      </w:pPr>
+    </w:p>
+    <w:p>
+      <w:pPr>
+        <w:pStyle w:val="ListParagraph"/>
+        <w:ind w:left="360"/>
+        <w:jc w:val="both"/>
+        <w:rPr>
+          <w:rFonts w:ascii="Verdana" w:hAnsi="Verdana"/>
           <w:noProof/>
           <w:sz w:val="20"/>
         </w:rPr>
+      </w:pPr>
+      <w:r>
+        <w:rPr>
+          <w:rFonts w:ascii="Verdana" w:hAnsi="Verdana"/>
+          <w:sz w:val="20"/>
+        </w:rPr>
+        <w:t xml:space="preserve">Each square in Fig. 1 represents the execution trace of the adversary for one complete iteration of an encryption algorithm. Typical adversary program accesses the encryption process multiple times in continuation to guess the correct secret key. However, an “intelligent” adversary will try to fool the detection scheme by introducing some random operations in between each iteration. </w:t>
+      </w:r>
+    </w:p>
+    <w:p>
+      <w:pPr>
+        <w:pStyle w:val="ListParagraph"/>
+        <w:ind w:left="360"/>
+        <w:jc w:val="center"/>
+        <w:rPr>
+          <w:rFonts w:ascii="Verdana" w:hAnsi="Verdana"/>
+          <w:sz w:val="20"/>
+        </w:rPr>
+      </w:pPr>
+      <w:r>
+        <w:rPr>
+          <w:rFonts w:ascii="Verdana" w:hAnsi="Verdana"/>
+          <w:noProof/>
+          <w:sz w:val="20"/>
+        </w:rPr>
+        <w:lastRenderedPageBreak/>
         <w:drawing>
           <wp:anchor distT="0" distB="0" distL="0" distR="0" simplePos="0" relativeHeight="251671552" behindDoc="0" locked="0" layoutInCell="1" allowOverlap="1" wp14:anchorId="4131A6C4" wp14:editId="28D78685">
             <wp:simplePos x="0" y="0"/>
-            <wp:positionH relativeFrom="page">
-              <wp:posOffset>1626870</wp:posOffset>
+            <wp:positionH relativeFrom="margin">
+              <wp:align>center</wp:align>
             </wp:positionH>
             <wp:positionV relativeFrom="paragraph">
-              <wp:posOffset>1552575</wp:posOffset>
+              <wp:posOffset>3810</wp:posOffset>
             </wp:positionV>
-            <wp:extent cx="4686300" cy="2019300"/>
-            <wp:effectExtent l="0" t="0" r="0" b="0"/>
+            <wp:extent cx="3876675" cy="1670050"/>
+            <wp:effectExtent l="0" t="0" r="9525" b="6350"/>
             <wp:wrapTopAndBottom/>
             <wp:docPr id="1" name="Picture 1"/>
             <wp:cNvGraphicFramePr>
@@ -3213,7 +3138,7 @@
                     </pic:cNvPicPr>
                   </pic:nvPicPr>
                   <pic:blipFill>
-                    <a:blip r:embed="rId15">
+                    <a:blip r:embed="rId19">
                       <a:extLst>
                         <a:ext uri="{28A0092B-C50C-407E-A947-70E740481C1C}">
                           <a14:useLocalDpi xmlns:a14="http://schemas.microsoft.com/office/drawing/2010/main" val="0"/>
@@ -3228,7 +3153,7 @@
                   <pic:spPr bwMode="auto">
                     <a:xfrm>
                       <a:off x="0" y="0"/>
-                      <a:ext cx="4686300" cy="2019300"/>
+                      <a:ext cx="3876675" cy="1670050"/>
                     </a:xfrm>
                     <a:prstGeom prst="rect">
                       <a:avLst/>
@@ -3255,26 +3180,6 @@
           <w:rFonts w:ascii="Verdana" w:hAnsi="Verdana"/>
           <w:sz w:val="20"/>
         </w:rPr>
-        <w:t>A typical side-channel adversary needs to sequentially access the encryption algorithm multiple times to successfully retrieve the secret key. Current state-of-the-art techniques can detect these adversaries with high confidence. The execution of an “intelligent” adversary consists of attack part added with some random noise to fool the detection method. But, the limitation of these adversaries is that they need to execute some particular portion of their code (i.e., the portion responsible for retrieving the secret key) every time to retrieve the secret key successfully before the addition of the random noise. The hardware trace for this part remains same every time of their execution. In the presence of "forcefully incorporated random code," the hardware trace of the actual attack portion will not be affected, rather will be shifted by some interval in the time domain because of the added noise. The Fig.1 gives a basic sketch of this idea for a simulated example.</w:t>
-      </w:r>
-    </w:p>
-    <w:p>
-      <w:pPr>
-        <w:pStyle w:val="ListParagraph"/>
-        <w:ind w:left="360"/>
-        <w:jc w:val="center"/>
-        <w:rPr>
-          <w:rFonts w:ascii="Verdana" w:hAnsi="Verdana"/>
-          <w:i/>
-          <w:sz w:val="20"/>
-        </w:rPr>
-      </w:pPr>
-      <w:r>
-        <w:rPr>
-          <w:rFonts w:ascii="Verdana" w:hAnsi="Verdana"/>
-          <w:i/>
-          <w:sz w:val="20"/>
-        </w:rPr>
         <w:t>Fig. 1: Work-flow of an “intelligent” adversary</w:t>
       </w:r>
     </w:p>
@@ -3285,17 +3190,10 @@
         <w:jc w:val="both"/>
         <w:rPr>
           <w:rFonts w:ascii="Verdana" w:hAnsi="Verdana"/>
-          <w:sz w:val="20"/>
-        </w:rPr>
-      </w:pPr>
-      <w:r>
-        <w:rPr>
-          <w:rFonts w:ascii="Verdana" w:hAnsi="Verdana"/>
-          <w:sz w:val="20"/>
-        </w:rPr>
-        <w:lastRenderedPageBreak/>
-        <w:t>Each square in Fig. 1 represents the execution trace of the adversary for one complete iteration of an encryption algorithm. Typical adversary program accesses the encryption process multiple times in continuation to guess the correct secret key. However, an “intelligent” adversary will try to fool the detection scheme by introducing some random operations in between each iteration. These random operations will leave their effects on hardware performance counters, but will not hamper the actual attack portion, as this is necessary for the attacker to mount a successful attack.</w:t>
-      </w:r>
+          <w:noProof/>
+          <w:sz w:val="10"/>
+        </w:rPr>
+      </w:pPr>
     </w:p>
     <w:p>
       <w:pPr>
@@ -3307,6 +3205,13 @@
           <w:sz w:val="20"/>
         </w:rPr>
       </w:pPr>
+      <w:r>
+        <w:rPr>
+          <w:rFonts w:ascii="Verdana" w:hAnsi="Verdana"/>
+          <w:sz w:val="20"/>
+        </w:rPr>
+        <w:t>These random operations will leave their effects on hardware performance counters, but will not hamper the actual attack portion, as this is necessary for the attacker to mount a successful attack.</w:t>
+      </w:r>
     </w:p>
     <w:p>
       <w:pPr>
@@ -3315,72 +3220,9 @@
         <w:jc w:val="both"/>
         <w:rPr>
           <w:rFonts w:ascii="Verdana" w:hAnsi="Verdana"/>
-          <w:sz w:val="20"/>
-        </w:rPr>
-      </w:pPr>
-      <w:r>
-        <w:rPr>
-          <w:rFonts w:ascii="Verdana" w:hAnsi="Verdana"/>
-          <w:sz w:val="20"/>
-        </w:rPr>
-        <w:t xml:space="preserve">We believe all the side-channel attack processes, i.e., cache-based attack, branch-based attack, etc., have these types of ‘special’ portions in their execution. If we can capture these parts of their executions, then we will be able to detect these types of attacks without any false negatives. Similarly, a benign process without </w:t>
-      </w:r>
-      <w:r>
-        <w:rPr>
-          <w:rFonts w:ascii="Verdana" w:hAnsi="Verdana"/>
-          <w:sz w:val="20"/>
-        </w:rPr>
-        <w:t xml:space="preserve">having </w:t>
-      </w:r>
-      <w:r>
-        <w:rPr>
-          <w:rFonts w:ascii="Verdana" w:hAnsi="Verdana"/>
-          <w:sz w:val="20"/>
-        </w:rPr>
-        <w:t>the</w:t>
-      </w:r>
-      <w:r>
-        <w:rPr>
-          <w:rFonts w:ascii="Verdana" w:hAnsi="Verdana"/>
-          <w:sz w:val="20"/>
-        </w:rPr>
-        <w:t>se</w:t>
-      </w:r>
-      <w:r>
-        <w:rPr>
-          <w:rFonts w:ascii="Verdana" w:hAnsi="Verdana"/>
-          <w:sz w:val="20"/>
-        </w:rPr>
-        <w:t xml:space="preserve"> 'special' portion</w:t>
-      </w:r>
-      <w:r>
-        <w:rPr>
-          <w:rFonts w:ascii="Verdana" w:hAnsi="Verdana"/>
-          <w:sz w:val="20"/>
-        </w:rPr>
-        <w:t>s</w:t>
-      </w:r>
-      <w:r>
-        <w:rPr>
-          <w:rFonts w:ascii="Verdana" w:hAnsi="Verdana"/>
-          <w:sz w:val="20"/>
-        </w:rPr>
-        <w:t xml:space="preserve"> in its execution can never be detected as a malicious process, thereby, reducing the </w:t>
-      </w:r>
-      <w:r>
-        <w:rPr>
-          <w:rFonts w:ascii="Verdana" w:hAnsi="Verdana"/>
-          <w:sz w:val="20"/>
-        </w:rPr>
-        <w:t xml:space="preserve">number of </w:t>
-      </w:r>
-      <w:r>
-        <w:rPr>
-          <w:rFonts w:ascii="Verdana" w:hAnsi="Verdana"/>
-          <w:sz w:val="20"/>
-        </w:rPr>
-        <w:t>false positives.</w:t>
-      </w:r>
+          <w:sz w:val="10"/>
+        </w:rPr>
+      </w:pPr>
     </w:p>
     <w:p>
       <w:pPr>
@@ -3392,6 +3234,69 @@
           <w:sz w:val="20"/>
         </w:rPr>
       </w:pPr>
+      <w:r>
+        <w:rPr>
+          <w:rFonts w:ascii="Verdana" w:hAnsi="Verdana"/>
+          <w:sz w:val="20"/>
+        </w:rPr>
+        <w:t xml:space="preserve">We believe all the side-channel attack processes, i.e., cache-based attack, branch-based attack, etc., have these types of ‘special’ portions in their execution. If we can capture these parts of their executions, then we will be able to detect these types of attacks without any false negatives. Similarly, a benign process without </w:t>
+      </w:r>
+      <w:r>
+        <w:rPr>
+          <w:rFonts w:ascii="Verdana" w:hAnsi="Verdana"/>
+          <w:sz w:val="20"/>
+        </w:rPr>
+        <w:t xml:space="preserve">having </w:t>
+      </w:r>
+      <w:r>
+        <w:rPr>
+          <w:rFonts w:ascii="Verdana" w:hAnsi="Verdana"/>
+          <w:sz w:val="20"/>
+        </w:rPr>
+        <w:t>the</w:t>
+      </w:r>
+      <w:r>
+        <w:rPr>
+          <w:rFonts w:ascii="Verdana" w:hAnsi="Verdana"/>
+          <w:sz w:val="20"/>
+        </w:rPr>
+        <w:t>se</w:t>
+      </w:r>
+      <w:r>
+        <w:rPr>
+          <w:rFonts w:ascii="Verdana" w:hAnsi="Verdana"/>
+          <w:sz w:val="20"/>
+        </w:rPr>
+        <w:t xml:space="preserve"> 'special' portion</w:t>
+      </w:r>
+      <w:r>
+        <w:rPr>
+          <w:rFonts w:ascii="Verdana" w:hAnsi="Verdana"/>
+          <w:sz w:val="20"/>
+        </w:rPr>
+        <w:t>s</w:t>
+      </w:r>
+      <w:r>
+        <w:rPr>
+          <w:rFonts w:ascii="Verdana" w:hAnsi="Verdana"/>
+          <w:sz w:val="20"/>
+        </w:rPr>
+        <w:t xml:space="preserve"> in its execution can never be detected as a malicious process, thereby, reducing the </w:t>
+      </w:r>
+      <w:r>
+        <w:rPr>
+          <w:rFonts w:ascii="Verdana" w:hAnsi="Verdana"/>
+          <w:sz w:val="20"/>
+        </w:rPr>
+        <w:t xml:space="preserve">number of </w:t>
+      </w:r>
+      <w:r>
+        <w:rPr>
+          <w:rFonts w:ascii="Verdana" w:hAnsi="Verdana"/>
+          <w:sz w:val="20"/>
+        </w:rPr>
+        <w:t>false positives.</w:t>
+      </w:r>
     </w:p>
     <w:p>
       <w:pPr>
@@ -3400,6 +3305,17 @@
         <w:jc w:val="both"/>
         <w:rPr>
           <w:rFonts w:ascii="Verdana" w:hAnsi="Verdana"/>
+          <w:sz w:val="10"/>
+        </w:rPr>
+      </w:pPr>
+    </w:p>
+    <w:p>
+      <w:pPr>
+        <w:pStyle w:val="ListParagraph"/>
+        <w:ind w:left="360"/>
+        <w:jc w:val="both"/>
+        <w:rPr>
+          <w:rFonts w:ascii="Verdana" w:hAnsi="Verdana"/>
           <w:sz w:val="20"/>
         </w:rPr>
       </w:pPr>
@@ -3429,7 +3345,21 @@
           <w:rFonts w:ascii="Verdana" w:hAnsi="Verdana"/>
           <w:sz w:val="20"/>
         </w:rPr>
-        <w:t>asily learned using Long Short-</w:t>
+        <w:t xml:space="preserve">asily learned using </w:t>
+      </w:r>
+      <w:r>
+        <w:rPr>
+          <w:rFonts w:ascii="Verdana" w:hAnsi="Verdana"/>
+          <w:sz w:val="20"/>
+        </w:rPr>
+        <w:t xml:space="preserve">the Deep Learning Model </w:t>
+      </w:r>
+      <w:r>
+        <w:rPr>
+          <w:rFonts w:ascii="Verdana" w:hAnsi="Verdana"/>
+          <w:sz w:val="20"/>
+        </w:rPr>
+        <w:t>Long Short-</w:t>
       </w:r>
       <w:r>
         <w:rPr>
@@ -3538,7 +3468,14 @@
           <w:rFonts w:ascii="Verdana" w:hAnsi="Verdana"/>
           <w:sz w:val="20"/>
         </w:rPr>
-        <w:t>The sources of "intelligent" attacks are insufficient. To develop our detection methodology and to learn the LSTMs we need a significant variation of these attack examples. So, our first objective is to design and use such "intelligent" attacks along with the currently available sources. The development of these attacks depends on two forms of noise - one coming from other system programs, and another coming from the introduction of different “intelligent codes,” in the attack code itself. We can generate multiple instances of attack traces incorporating a combination of these types of attacks. For example, for intelligent codes, we can add random sleep, or random memory reads of large chunks so that they affect cache, etc. Similarly, we can run different background programs, e.g., browsers, video encoders, compression algorithms, data processing tools, etc. to generate different system noises. We started to produce this dataset by considering conventional cache timing attack on AES and the results obtained are shown below.</w:t>
+        <w:t>The sources of “intelligent”</w:t>
+      </w:r>
+      <w:r>
+        <w:rPr>
+          <w:rFonts w:ascii="Verdana" w:hAnsi="Verdana"/>
+          <w:sz w:val="20"/>
+        </w:rPr>
+        <w:t xml:space="preserve"> attacks are insufficient. To develop our detection methodology and to learn the LSTMs we need a significant variation of these attack examples. So, our first objective is to design and use such "intelligent" attacks along with the currently available sources. The development of these attacks depends on two forms of noise - one coming from other system programs, and another coming from the introduction of different “intelligent codes,” in the attack code itself. We can generate multiple instances of attack traces incorporating a combination of these types of attacks. For example, for intelligent codes, we can add random sleep, or random memory reads of large chunks so that they affect cache, etc. Similarly, we can run different background programs, e.g., browsers, video encoders, compression algorithms, data processing tools, etc. to generate different system noises. We started to produce this dataset by considering conventional cache timing attack on AES and the results obtained are shown below.</w:t>
       </w:r>
     </w:p>
     <w:p>
@@ -3592,6 +3529,7 @@
                 <w:position w:val="1"/>
                 <w:sz w:val="18"/>
               </w:rPr>
+              <w:lastRenderedPageBreak/>
               <w:drawing>
                 <wp:inline distT="0" distB="0" distL="0" distR="0">
                   <wp:extent cx="2076450" cy="1438275"/>
@@ -3610,7 +3548,7 @@
                           </pic:cNvPicPr>
                         </pic:nvPicPr>
                         <pic:blipFill>
-                          <a:blip r:embed="rId16">
+                          <a:blip r:embed="rId20">
                             <a:extLst>
                               <a:ext uri="{28A0092B-C50C-407E-A947-70E740481C1C}">
                                 <a14:useLocalDpi xmlns:a14="http://schemas.microsoft.com/office/drawing/2010/main" val="0"/>
@@ -3686,7 +3624,7 @@
                           </pic:cNvPicPr>
                         </pic:nvPicPr>
                         <pic:blipFill>
-                          <a:blip r:embed="rId17">
+                          <a:blip r:embed="rId21">
                             <a:extLst>
                               <a:ext uri="{28A0092B-C50C-407E-A947-70E740481C1C}">
                                 <a14:useLocalDpi xmlns:a14="http://schemas.microsoft.com/office/drawing/2010/main" val="0"/>
@@ -3763,7 +3701,7 @@
                           </pic:cNvPicPr>
                         </pic:nvPicPr>
                         <pic:blipFill>
-                          <a:blip r:embed="rId18">
+                          <a:blip r:embed="rId22">
                             <a:extLst>
                               <a:ext uri="{28A0092B-C50C-407E-A947-70E740481C1C}">
                                 <a14:useLocalDpi xmlns:a14="http://schemas.microsoft.com/office/drawing/2010/main" val="0"/>
@@ -4190,7 +4128,6 @@
                 <w:noProof/>
                 <w:sz w:val="18"/>
               </w:rPr>
-              <w:lastRenderedPageBreak/>
               <w:drawing>
                 <wp:anchor distT="0" distB="0" distL="0" distR="0" simplePos="0" relativeHeight="251662336" behindDoc="0" locked="0" layoutInCell="1" allowOverlap="1">
                   <wp:simplePos x="0" y="0"/>
@@ -4217,7 +4154,7 @@
                           </pic:cNvPicPr>
                         </pic:nvPicPr>
                         <pic:blipFill>
-                          <a:blip r:embed="rId19">
+                          <a:blip r:embed="rId23">
                             <a:extLst>
                               <a:ext uri="{28A0092B-C50C-407E-A947-70E740481C1C}">
                                 <a14:useLocalDpi xmlns:a14="http://schemas.microsoft.com/office/drawing/2010/main" val="0"/>
@@ -4305,7 +4242,7 @@
                           </pic:cNvPicPr>
                         </pic:nvPicPr>
                         <pic:blipFill>
-                          <a:blip r:embed="rId20">
+                          <a:blip r:embed="rId24">
                             <a:extLst>
                               <a:ext uri="{28A0092B-C50C-407E-A947-70E740481C1C}">
                                 <a14:useLocalDpi xmlns:a14="http://schemas.microsoft.com/office/drawing/2010/main" val="0"/>
@@ -4393,7 +4330,7 @@
                           </pic:cNvPicPr>
                         </pic:nvPicPr>
                         <pic:blipFill>
-                          <a:blip r:embed="rId21">
+                          <a:blip r:embed="rId25">
                             <a:extLst>
                               <a:ext uri="{28A0092B-C50C-407E-A947-70E740481C1C}">
                                 <a14:useLocalDpi xmlns:a14="http://schemas.microsoft.com/office/drawing/2010/main" val="0"/>
@@ -4869,24 +4806,13 @@
     <w:p>
       <w:pPr>
         <w:pStyle w:val="ListParagraph"/>
-        <w:numPr>
-          <w:ilvl w:val="0"/>
-          <w:numId w:val="27"/>
-        </w:numPr>
-        <w:ind w:left="709" w:hanging="425"/>
+        <w:ind w:left="709"/>
         <w:jc w:val="both"/>
         <w:rPr>
           <w:rFonts w:ascii="Verdana" w:hAnsi="Verdana"/>
-          <w:sz w:val="20"/>
-        </w:rPr>
-      </w:pPr>
-      <w:r>
-        <w:rPr>
-          <w:rFonts w:ascii="Verdana" w:hAnsi="Verdana"/>
-          <w:sz w:val="20"/>
-        </w:rPr>
-        <w:t>Once we obtain the dataset for our problem, our next task is to classify all the noisy attack traces as positive when compared to non-attack traces. We can take some of these noisy attack traces as training data and the rest as test data, and try to classify using LSTM, vs. the existing methods.</w:t>
-      </w:r>
+          <w:sz w:val="10"/>
+        </w:rPr>
+      </w:pPr>
     </w:p>
     <w:p>
       <w:pPr>
@@ -4907,6 +4833,39 @@
           <w:rFonts w:ascii="Verdana" w:hAnsi="Verdana"/>
           <w:sz w:val="20"/>
         </w:rPr>
+        <w:t>Once we obtain the dataset for our problem, our next task is to classify all the noisy attack traces as positive when compared to non-attack traces. We can take some of these noisy attack traces as training data and the rest as test data, and try to classify using LSTM, vs. the existing methods.</w:t>
+      </w:r>
+    </w:p>
+    <w:p>
+      <w:pPr>
+        <w:pStyle w:val="ListParagraph"/>
+        <w:ind w:left="709"/>
+        <w:jc w:val="both"/>
+        <w:rPr>
+          <w:rFonts w:ascii="Verdana" w:hAnsi="Verdana"/>
+          <w:sz w:val="10"/>
+        </w:rPr>
+      </w:pPr>
+    </w:p>
+    <w:p>
+      <w:pPr>
+        <w:pStyle w:val="ListParagraph"/>
+        <w:numPr>
+          <w:ilvl w:val="0"/>
+          <w:numId w:val="27"/>
+        </w:numPr>
+        <w:ind w:left="709" w:hanging="425"/>
+        <w:jc w:val="both"/>
+        <w:rPr>
+          <w:rFonts w:ascii="Verdana" w:hAnsi="Verdana"/>
+          <w:sz w:val="20"/>
+        </w:rPr>
+      </w:pPr>
+      <w:r>
+        <w:rPr>
+          <w:rFonts w:ascii="Verdana" w:hAnsi="Verdana"/>
+          <w:sz w:val="20"/>
+        </w:rPr>
         <w:t xml:space="preserve">We </w:t>
       </w:r>
       <w:r>
@@ -4965,6 +4924,134 @@
         </w:rPr>
         <w:t>, and then we will convert the detection module into hardware level with minimum implementation overhead to provide security to IoT and mobile devices.</w:t>
       </w:r>
+    </w:p>
+    <w:p>
+      <w:pPr>
+        <w:rPr>
+          <w:rFonts w:ascii="Verdana" w:hAnsi="Verdana"/>
+          <w:sz w:val="10"/>
+        </w:rPr>
+      </w:pPr>
+    </w:p>
+    <w:p>
+      <w:pPr>
+        <w:rPr>
+          <w:rFonts w:ascii="Verdana" w:hAnsi="Verdana"/>
+          <w:sz w:val="10"/>
+        </w:rPr>
+      </w:pPr>
+    </w:p>
+    <w:p>
+      <w:pPr>
+        <w:rPr>
+          <w:rFonts w:ascii="Verdana" w:hAnsi="Verdana"/>
+          <w:sz w:val="10"/>
+        </w:rPr>
+      </w:pPr>
+    </w:p>
+    <w:p>
+      <w:pPr>
+        <w:rPr>
+          <w:rFonts w:ascii="Verdana" w:hAnsi="Verdana"/>
+          <w:sz w:val="10"/>
+        </w:rPr>
+      </w:pPr>
+    </w:p>
+    <w:p>
+      <w:pPr>
+        <w:rPr>
+          <w:rFonts w:ascii="Verdana" w:hAnsi="Verdana"/>
+          <w:sz w:val="10"/>
+        </w:rPr>
+      </w:pPr>
+    </w:p>
+    <w:p>
+      <w:pPr>
+        <w:rPr>
+          <w:rFonts w:ascii="Verdana" w:hAnsi="Verdana"/>
+          <w:sz w:val="10"/>
+        </w:rPr>
+      </w:pPr>
+    </w:p>
+    <w:p>
+      <w:pPr>
+        <w:rPr>
+          <w:rFonts w:ascii="Verdana" w:hAnsi="Verdana"/>
+          <w:sz w:val="10"/>
+        </w:rPr>
+      </w:pPr>
+    </w:p>
+    <w:p>
+      <w:pPr>
+        <w:rPr>
+          <w:rFonts w:ascii="Verdana" w:hAnsi="Verdana"/>
+          <w:sz w:val="10"/>
+        </w:rPr>
+      </w:pPr>
+    </w:p>
+    <w:p>
+      <w:pPr>
+        <w:rPr>
+          <w:rFonts w:ascii="Verdana" w:hAnsi="Verdana"/>
+          <w:sz w:val="10"/>
+        </w:rPr>
+      </w:pPr>
+    </w:p>
+    <w:p>
+      <w:pPr>
+        <w:rPr>
+          <w:rFonts w:ascii="Verdana" w:hAnsi="Verdana"/>
+          <w:sz w:val="10"/>
+        </w:rPr>
+      </w:pPr>
+    </w:p>
+    <w:p>
+      <w:pPr>
+        <w:rPr>
+          <w:rFonts w:ascii="Verdana" w:hAnsi="Verdana"/>
+          <w:sz w:val="10"/>
+        </w:rPr>
+      </w:pPr>
+    </w:p>
+    <w:p>
+      <w:pPr>
+        <w:rPr>
+          <w:rFonts w:ascii="Verdana" w:hAnsi="Verdana"/>
+          <w:sz w:val="10"/>
+        </w:rPr>
+      </w:pPr>
+    </w:p>
+    <w:p>
+      <w:pPr>
+        <w:rPr>
+          <w:rFonts w:ascii="Verdana" w:hAnsi="Verdana"/>
+          <w:sz w:val="10"/>
+        </w:rPr>
+      </w:pPr>
+    </w:p>
+    <w:p>
+      <w:pPr>
+        <w:rPr>
+          <w:rFonts w:ascii="Verdana" w:hAnsi="Verdana"/>
+          <w:sz w:val="10"/>
+        </w:rPr>
+      </w:pPr>
+    </w:p>
+    <w:p>
+      <w:pPr>
+        <w:rPr>
+          <w:rFonts w:ascii="Verdana" w:hAnsi="Verdana"/>
+          <w:sz w:val="10"/>
+        </w:rPr>
+      </w:pPr>
+    </w:p>
+    <w:p>
+      <w:pPr>
+        <w:rPr>
+          <w:rFonts w:ascii="Verdana" w:hAnsi="Verdana"/>
+          <w:sz w:val="10"/>
+        </w:rPr>
+      </w:pPr>
     </w:p>
     <w:p>
       <w:pPr>
@@ -4994,6 +5081,7 @@
           <w:b/>
           <w:u w:val="single"/>
         </w:rPr>
+        <w:lastRenderedPageBreak/>
         <w:t>Organizational Remarks</w:t>
       </w:r>
     </w:p>
@@ -5016,7 +5104,7 @@
           <w:ilvl w:val="1"/>
           <w:numId w:val="24"/>
         </w:numPr>
-        <w:ind w:left="720"/>
+        <w:ind w:left="360"/>
         <w:rPr>
           <w:rFonts w:ascii="Verdana" w:hAnsi="Verdana"/>
           <w:b/>
@@ -5095,7 +5183,7 @@
                     <pic:cNvPicPr/>
                   </pic:nvPicPr>
                   <pic:blipFill>
-                    <a:blip r:embed="rId22">
+                    <a:blip r:embed="rId26">
                       <a:extLst>
                         <a:ext uri="{28A0092B-C50C-407E-A947-70E740481C1C}">
                           <a14:useLocalDpi xmlns:a14="http://schemas.microsoft.com/office/drawing/2010/main" val="0"/>
@@ -5135,31 +5223,189 @@
     </w:p>
     <w:p>
       <w:pPr>
-        <w:ind w:left="426"/>
-        <w:rPr>
-          <w:rFonts w:ascii="Verdana" w:hAnsi="Verdana"/>
-        </w:rPr>
-      </w:pPr>
+        <w:ind w:left="360"/>
+        <w:jc w:val="both"/>
+        <w:rPr>
+          <w:rFonts w:ascii="Verdana" w:hAnsi="Verdana"/>
+          <w:sz w:val="20"/>
+        </w:rPr>
+      </w:pPr>
+      <w:r>
+        <w:rPr>
+          <w:rFonts w:ascii="Verdana" w:hAnsi="Verdana"/>
+          <w:b/>
+          <w:sz w:val="20"/>
+        </w:rPr>
+        <w:t>Note:</w:t>
+      </w:r>
+      <w:r>
+        <w:rPr>
+          <w:rFonts w:ascii="Verdana" w:hAnsi="Verdana"/>
+          <w:sz w:val="20"/>
+        </w:rPr>
+        <w:t xml:space="preserve"> </w:t>
+      </w:r>
+      <w:r>
+        <w:rPr>
+          <w:rFonts w:ascii="Verdana" w:hAnsi="Verdana"/>
+          <w:sz w:val="20"/>
+        </w:rPr>
+        <w:t>The date of Milestones and</w:t>
+      </w:r>
+      <w:r>
+        <w:rPr>
+          <w:rFonts w:ascii="Verdana" w:hAnsi="Verdana"/>
+          <w:sz w:val="20"/>
+        </w:rPr>
+        <w:t xml:space="preserve"> Tasks varies </w:t>
+      </w:r>
+      <w:r>
+        <w:rPr>
+          <w:rFonts w:ascii="Verdana" w:hAnsi="Verdana"/>
+          <w:sz w:val="20"/>
+        </w:rPr>
+        <w:t>according to</w:t>
+      </w:r>
+      <w:r>
+        <w:rPr>
+          <w:rFonts w:ascii="Verdana" w:hAnsi="Verdana"/>
+          <w:sz w:val="20"/>
+        </w:rPr>
+        <w:t xml:space="preserve"> the </w:t>
+      </w:r>
+      <w:r>
+        <w:rPr>
+          <w:rFonts w:ascii="Verdana" w:hAnsi="Verdana"/>
+          <w:sz w:val="20"/>
+        </w:rPr>
+        <w:t>Project Approval date but the duration remains the same.</w:t>
+      </w:r>
     </w:p>
     <w:p>
       <w:pPr>
         <w:pStyle w:val="ListParagraph"/>
+        <w:ind w:left="284"/>
+        <w:rPr>
+          <w:rFonts w:ascii="Verdana" w:hAnsi="Verdana"/>
+          <w:sz w:val="20"/>
+        </w:rPr>
+      </w:pPr>
+    </w:p>
+    <w:p>
+      <w:pPr>
+        <w:pStyle w:val="ListParagraph"/>
+        <w:ind w:left="284"/>
+        <w:jc w:val="both"/>
+        <w:rPr>
+          <w:rFonts w:ascii="Verdana" w:hAnsi="Verdana"/>
+          <w:sz w:val="20"/>
+        </w:rPr>
+      </w:pPr>
+      <w:r>
+        <w:rPr>
+          <w:rFonts w:ascii="Verdana" w:hAnsi="Verdana"/>
+          <w:sz w:val="20"/>
+        </w:rPr>
+        <w:t>The final deliverable</w:t>
+      </w:r>
+      <w:r>
+        <w:rPr>
+          <w:rFonts w:ascii="Verdana" w:hAnsi="Verdana"/>
+          <w:sz w:val="20"/>
+        </w:rPr>
+        <w:t>s</w:t>
+      </w:r>
+      <w:r>
+        <w:rPr>
+          <w:rFonts w:ascii="Verdana" w:hAnsi="Verdana"/>
+          <w:sz w:val="20"/>
+        </w:rPr>
+        <w:t xml:space="preserve"> t</w:t>
+      </w:r>
+      <w:r>
+        <w:rPr>
+          <w:rFonts w:ascii="Verdana" w:hAnsi="Verdana"/>
+          <w:sz w:val="20"/>
+        </w:rPr>
+        <w:t xml:space="preserve">o Intel through this project are – </w:t>
+      </w:r>
+    </w:p>
+    <w:p>
+      <w:pPr>
+        <w:pStyle w:val="ListParagraph"/>
+        <w:numPr>
+          <w:ilvl w:val="0"/>
+          <w:numId w:val="28"/>
+        </w:numPr>
+        <w:ind w:left="709"/>
+        <w:jc w:val="both"/>
+        <w:rPr>
+          <w:rFonts w:ascii="Verdana" w:hAnsi="Verdana"/>
+          <w:sz w:val="20"/>
+        </w:rPr>
+      </w:pPr>
+      <w:r>
+        <w:rPr>
+          <w:rFonts w:ascii="Verdana" w:hAnsi="Verdana"/>
+          <w:sz w:val="20"/>
+        </w:rPr>
+        <w:t>A secure software module for protection against side-channel attacks on x86 based platforms, designed using LSTM network.</w:t>
+      </w:r>
+    </w:p>
+    <w:p>
+      <w:pPr>
+        <w:pStyle w:val="ListParagraph"/>
+        <w:numPr>
+          <w:ilvl w:val="0"/>
+          <w:numId w:val="28"/>
+        </w:numPr>
+        <w:ind w:left="709"/>
+        <w:jc w:val="both"/>
+        <w:rPr>
+          <w:rFonts w:ascii="Verdana" w:hAnsi="Verdana"/>
+          <w:sz w:val="20"/>
+        </w:rPr>
+      </w:pPr>
+      <w:r>
+        <w:rPr>
+          <w:rFonts w:ascii="Verdana" w:hAnsi="Verdana"/>
+          <w:sz w:val="20"/>
+        </w:rPr>
+        <w:t xml:space="preserve">A secure hardware module, developed using LSTM network, to provide security against side-channel attacks to IoT and mobile devices. </w:t>
+      </w:r>
+    </w:p>
+    <w:p>
+      <w:pPr>
+        <w:pStyle w:val="ListParagraph"/>
+        <w:jc w:val="both"/>
+        <w:rPr>
+          <w:rFonts w:ascii="Verdana" w:hAnsi="Verdana"/>
+          <w:sz w:val="10"/>
+        </w:rPr>
+      </w:pPr>
+    </w:p>
+    <w:p>
+      <w:pPr>
+        <w:pStyle w:val="ListParagraph"/>
+        <w:numPr>
+          <w:ilvl w:val="1"/>
+          <w:numId w:val="24"/>
+        </w:numPr>
+        <w:ind w:left="720"/>
         <w:rPr>
           <w:rFonts w:ascii="Verdana" w:hAnsi="Verdana"/>
           <w:b/>
           <w:u w:val="single"/>
         </w:rPr>
       </w:pPr>
-    </w:p>
-    <w:p>
-      <w:pPr>
-        <w:pStyle w:val="ListParagraph"/>
+      <w:r>
         <w:rPr>
           <w:rFonts w:ascii="Verdana" w:hAnsi="Verdana"/>
           <w:b/>
           <w:u w:val="single"/>
         </w:rPr>
-      </w:pPr>
+        <w:t>Proposal team</w:t>
+      </w:r>
     </w:p>
     <w:p>
       <w:pPr>
@@ -5167,34 +5413,84 @@
         <w:rPr>
           <w:rFonts w:ascii="Verdana" w:hAnsi="Verdana"/>
           <w:b/>
+          <w:sz w:val="10"/>
           <w:u w:val="single"/>
         </w:rPr>
       </w:pPr>
+    </w:p>
+    <w:p>
+      <w:pPr>
+        <w:pStyle w:val="ListParagraph"/>
+        <w:jc w:val="both"/>
+        <w:rPr>
+          <w:rFonts w:ascii="Verdana" w:hAnsi="Verdana"/>
+          <w:sz w:val="20"/>
+        </w:rPr>
+      </w:pPr>
+      <w:r>
+        <w:rPr>
+          <w:rFonts w:ascii="Verdana" w:hAnsi="Verdana"/>
+          <w:sz w:val="20"/>
+        </w:rPr>
+        <w:t>All t</w:t>
+      </w:r>
+      <w:r>
+        <w:rPr>
+          <w:rFonts w:ascii="Verdana" w:hAnsi="Verdana"/>
+          <w:sz w:val="20"/>
+        </w:rPr>
+        <w:t xml:space="preserve">he team members for </w:t>
+      </w:r>
+      <w:r>
+        <w:rPr>
+          <w:rFonts w:ascii="Verdana" w:hAnsi="Verdana"/>
+          <w:sz w:val="20"/>
+        </w:rPr>
+        <w:t>this project</w:t>
+      </w:r>
+      <w:r>
+        <w:rPr>
+          <w:rFonts w:ascii="Verdana" w:hAnsi="Verdana"/>
+          <w:sz w:val="20"/>
+        </w:rPr>
+        <w:t xml:space="preserve"> </w:t>
+      </w:r>
+      <w:r>
+        <w:rPr>
+          <w:rFonts w:ascii="Verdana" w:hAnsi="Verdana"/>
+          <w:sz w:val="20"/>
+        </w:rPr>
+        <w:t>belong to the Department of Computer Science and Engineering at Indian Institute of Technology, Kharagpur.</w:t>
+      </w:r>
+    </w:p>
+    <w:p>
+      <w:pPr>
+        <w:pStyle w:val="ListParagraph"/>
+        <w:rPr>
+          <w:rFonts w:ascii="Verdana" w:hAnsi="Verdana"/>
+          <w:sz w:val="10"/>
+        </w:rPr>
+      </w:pPr>
+    </w:p>
+    <w:p>
+      <w:pPr>
+        <w:jc w:val="center"/>
+        <w:rPr>
+          <w:rFonts w:ascii="Verdana" w:hAnsi="Verdana"/>
+          <w:sz w:val="20"/>
+        </w:rPr>
+      </w:pPr>
       <w:r>
         <w:rPr>
           <w:rFonts w:ascii="Verdana" w:hAnsi="Verdana"/>
           <w:noProof/>
-        </w:rPr>
-        <w:lastRenderedPageBreak/>
+          <w:sz w:val="20"/>
+        </w:rPr>
         <w:drawing>
-          <wp:anchor distT="0" distB="0" distL="114300" distR="114300" simplePos="0" relativeHeight="251669504" behindDoc="0" locked="0" layoutInCell="1" allowOverlap="1" wp14:anchorId="65CDC901" wp14:editId="22A51517">
-            <wp:simplePos x="0" y="0"/>
-            <wp:positionH relativeFrom="column">
-              <wp:posOffset>447675</wp:posOffset>
-            </wp:positionH>
-            <wp:positionV relativeFrom="paragraph">
-              <wp:posOffset>-107315</wp:posOffset>
-            </wp:positionV>
-            <wp:extent cx="5943600" cy="1783080"/>
-            <wp:effectExtent l="0" t="0" r="0" b="7620"/>
-            <wp:wrapNone/>
-            <wp:docPr id="4" name="table">
-              <a:extLst xmlns:a="http://schemas.openxmlformats.org/drawingml/2006/main">
-                <a:ext uri="{FF2B5EF4-FFF2-40B4-BE49-F238E27FC236}">
-                  <a16:creationId xmlns:a16="http://schemas.microsoft.com/office/drawing/2014/main" id="{6ED0FA08-FA80-406D-8D4A-A3E06ACB2126}"/>
-                </a:ext>
-              </a:extLst>
-            </wp:docPr>
+          <wp:inline distT="0" distB="0" distL="0" distR="0">
+            <wp:extent cx="5572903" cy="2210108"/>
+            <wp:effectExtent l="0" t="0" r="8890" b="0"/>
+            <wp:docPr id="4" name="Picture 4"/>
             <wp:cNvGraphicFramePr>
               <a:graphicFrameLocks xmlns:a="http://schemas.openxmlformats.org/drawingml/2006/main" noChangeAspect="1"/>
             </wp:cNvGraphicFramePr>
@@ -5202,19 +5498,17 @@
               <a:graphicData uri="http://schemas.openxmlformats.org/drawingml/2006/picture">
                 <pic:pic xmlns:pic="http://schemas.openxmlformats.org/drawingml/2006/picture">
                   <pic:nvPicPr>
-                    <pic:cNvPr id="4" name="table">
+                    <pic:cNvPr id="4" name="members.png"/>
+                    <pic:cNvPicPr/>
+                  </pic:nvPicPr>
+                  <pic:blipFill>
+                    <a:blip r:embed="rId27">
                       <a:extLst>
-                        <a:ext uri="{FF2B5EF4-FFF2-40B4-BE49-F238E27FC236}">
-                          <a16:creationId xmlns:a16="http://schemas.microsoft.com/office/drawing/2014/main" id="{6ED0FA08-FA80-406D-8D4A-A3E06ACB2126}"/>
+                        <a:ext uri="{28A0092B-C50C-407E-A947-70E740481C1C}">
+                          <a14:useLocalDpi xmlns:a14="http://schemas.microsoft.com/office/drawing/2010/main" val="0"/>
                         </a:ext>
                       </a:extLst>
-                    </pic:cNvPr>
-                    <pic:cNvPicPr>
-                      <a:picLocks noChangeAspect="1"/>
-                    </pic:cNvPicPr>
-                  </pic:nvPicPr>
-                  <pic:blipFill>
-                    <a:blip r:embed="rId23"/>
+                    </a:blip>
                     <a:stretch>
                       <a:fillRect/>
                     </a:stretch>
@@ -5222,7 +5516,7 @@
                   <pic:spPr>
                     <a:xfrm>
                       <a:off x="0" y="0"/>
-                      <a:ext cx="5943600" cy="1783080"/>
+                      <a:ext cx="5572903" cy="2210108"/>
                     </a:xfrm>
                     <a:prstGeom prst="rect">
                       <a:avLst/>
@@ -5231,7 +5525,7 @@
                 </pic:pic>
               </a:graphicData>
             </a:graphic>
-          </wp:anchor>
+          </wp:inline>
         </w:drawing>
       </w:r>
     </w:p>
@@ -5240,421 +5534,24 @@
         <w:pStyle w:val="ListParagraph"/>
         <w:rPr>
           <w:rFonts w:ascii="Verdana" w:hAnsi="Verdana"/>
-          <w:b/>
-          <w:u w:val="single"/>
-        </w:rPr>
-      </w:pPr>
+          <w:sz w:val="20"/>
+        </w:rPr>
+      </w:pPr>
+      <w:bookmarkStart w:id="1" w:name="_GoBack"/>
+      <w:bookmarkEnd w:id="1"/>
     </w:p>
     <w:p>
       <w:pPr>
         <w:pStyle w:val="ListParagraph"/>
         <w:rPr>
           <w:rFonts w:ascii="Verdana" w:hAnsi="Verdana"/>
-          <w:b/>
-          <w:u w:val="single"/>
+          <w:sz w:val="10"/>
         </w:rPr>
       </w:pPr>
     </w:p>
     <w:p>
       <w:pPr>
         <w:pStyle w:val="ListParagraph"/>
-        <w:rPr>
-          <w:rFonts w:ascii="Verdana" w:hAnsi="Verdana"/>
-          <w:b/>
-          <w:u w:val="single"/>
-        </w:rPr>
-      </w:pPr>
-    </w:p>
-    <w:p>
-      <w:pPr>
-        <w:pStyle w:val="ListParagraph"/>
-        <w:rPr>
-          <w:rFonts w:ascii="Verdana" w:hAnsi="Verdana"/>
-          <w:b/>
-          <w:u w:val="single"/>
-        </w:rPr>
-      </w:pPr>
-    </w:p>
-    <w:p>
-      <w:pPr>
-        <w:pStyle w:val="ListParagraph"/>
-        <w:rPr>
-          <w:rFonts w:ascii="Verdana" w:hAnsi="Verdana"/>
-          <w:b/>
-          <w:u w:val="single"/>
-        </w:rPr>
-      </w:pPr>
-    </w:p>
-    <w:p>
-      <w:pPr>
-        <w:pStyle w:val="ListParagraph"/>
-        <w:rPr>
-          <w:rFonts w:ascii="Verdana" w:hAnsi="Verdana"/>
-          <w:b/>
-          <w:u w:val="single"/>
-        </w:rPr>
-      </w:pPr>
-    </w:p>
-    <w:p>
-      <w:pPr>
-        <w:pStyle w:val="ListParagraph"/>
-        <w:rPr>
-          <w:rFonts w:ascii="Verdana" w:hAnsi="Verdana"/>
-          <w:b/>
-          <w:u w:val="single"/>
-        </w:rPr>
-      </w:pPr>
-    </w:p>
-    <w:p>
-      <w:pPr>
-        <w:pStyle w:val="ListParagraph"/>
-        <w:rPr>
-          <w:rFonts w:ascii="Verdana" w:hAnsi="Verdana"/>
-          <w:b/>
-          <w:u w:val="single"/>
-        </w:rPr>
-      </w:pPr>
-    </w:p>
-    <w:p>
-      <w:pPr>
-        <w:pStyle w:val="ListParagraph"/>
-        <w:rPr>
-          <w:rFonts w:ascii="Verdana" w:hAnsi="Verdana"/>
-          <w:b/>
-          <w:u w:val="single"/>
-        </w:rPr>
-      </w:pPr>
-      <w:r>
-        <w:rPr>
-          <w:rFonts w:ascii="Verdana" w:hAnsi="Verdana"/>
-          <w:noProof/>
-        </w:rPr>
-        <w:drawing>
-          <wp:anchor distT="0" distB="0" distL="114300" distR="114300" simplePos="0" relativeHeight="251667456" behindDoc="0" locked="0" layoutInCell="1" allowOverlap="1" wp14:anchorId="6D89282D" wp14:editId="70FDE39C">
-            <wp:simplePos x="0" y="0"/>
-            <wp:positionH relativeFrom="column">
-              <wp:posOffset>447675</wp:posOffset>
-            </wp:positionH>
-            <wp:positionV relativeFrom="paragraph">
-              <wp:posOffset>153670</wp:posOffset>
-            </wp:positionV>
-            <wp:extent cx="5943600" cy="1783080"/>
-            <wp:effectExtent l="0" t="0" r="0" b="7620"/>
-            <wp:wrapNone/>
-            <wp:docPr id="195" name="table">
-              <a:extLst xmlns:a="http://schemas.openxmlformats.org/drawingml/2006/main">
-                <a:ext uri="{FF2B5EF4-FFF2-40B4-BE49-F238E27FC236}">
-                  <a16:creationId xmlns:a16="http://schemas.microsoft.com/office/drawing/2014/main" id="{3A776885-D393-4C91-8301-C9324FF2F72E}"/>
-                </a:ext>
-              </a:extLst>
-            </wp:docPr>
-            <wp:cNvGraphicFramePr>
-              <a:graphicFrameLocks xmlns:a="http://schemas.openxmlformats.org/drawingml/2006/main" noChangeAspect="1"/>
-            </wp:cNvGraphicFramePr>
-            <a:graphic xmlns:a="http://schemas.openxmlformats.org/drawingml/2006/main">
-              <a:graphicData uri="http://schemas.openxmlformats.org/drawingml/2006/picture">
-                <pic:pic xmlns:pic="http://schemas.openxmlformats.org/drawingml/2006/picture">
-                  <pic:nvPicPr>
-                    <pic:cNvPr id="5" name="table">
-                      <a:extLst>
-                        <a:ext uri="{FF2B5EF4-FFF2-40B4-BE49-F238E27FC236}">
-                          <a16:creationId xmlns:a16="http://schemas.microsoft.com/office/drawing/2014/main" id="{3A776885-D393-4C91-8301-C9324FF2F72E}"/>
-                        </a:ext>
-                      </a:extLst>
-                    </pic:cNvPr>
-                    <pic:cNvPicPr>
-                      <a:picLocks noChangeAspect="1"/>
-                    </pic:cNvPicPr>
-                  </pic:nvPicPr>
-                  <pic:blipFill>
-                    <a:blip r:embed="rId24"/>
-                    <a:stretch>
-                      <a:fillRect/>
-                    </a:stretch>
-                  </pic:blipFill>
-                  <pic:spPr>
-                    <a:xfrm>
-                      <a:off x="0" y="0"/>
-                      <a:ext cx="5943600" cy="1783080"/>
-                    </a:xfrm>
-                    <a:prstGeom prst="rect">
-                      <a:avLst/>
-                    </a:prstGeom>
-                  </pic:spPr>
-                </pic:pic>
-              </a:graphicData>
-            </a:graphic>
-          </wp:anchor>
-        </w:drawing>
-      </w:r>
-    </w:p>
-    <w:p>
-      <w:pPr>
-        <w:pStyle w:val="ListParagraph"/>
-        <w:rPr>
-          <w:rFonts w:ascii="Verdana" w:hAnsi="Verdana"/>
-          <w:b/>
-          <w:u w:val="single"/>
-        </w:rPr>
-      </w:pPr>
-    </w:p>
-    <w:p>
-      <w:pPr>
-        <w:pStyle w:val="ListParagraph"/>
-        <w:rPr>
-          <w:rFonts w:ascii="Verdana" w:hAnsi="Verdana"/>
-          <w:b/>
-          <w:u w:val="single"/>
-        </w:rPr>
-      </w:pPr>
-    </w:p>
-    <w:p>
-      <w:pPr>
-        <w:pStyle w:val="ListParagraph"/>
-        <w:rPr>
-          <w:rFonts w:ascii="Verdana" w:hAnsi="Verdana"/>
-          <w:b/>
-          <w:u w:val="single"/>
-        </w:rPr>
-      </w:pPr>
-    </w:p>
-    <w:p>
-      <w:pPr>
-        <w:pStyle w:val="ListParagraph"/>
-        <w:rPr>
-          <w:rFonts w:ascii="Verdana" w:hAnsi="Verdana"/>
-          <w:b/>
-          <w:u w:val="single"/>
-        </w:rPr>
-      </w:pPr>
-    </w:p>
-    <w:p>
-      <w:pPr>
-        <w:pStyle w:val="ListParagraph"/>
-        <w:rPr>
-          <w:rFonts w:ascii="Verdana" w:hAnsi="Verdana"/>
-          <w:b/>
-          <w:u w:val="single"/>
-        </w:rPr>
-      </w:pPr>
-    </w:p>
-    <w:p>
-      <w:pPr>
-        <w:pStyle w:val="ListParagraph"/>
-        <w:rPr>
-          <w:rFonts w:ascii="Verdana" w:hAnsi="Verdana"/>
-          <w:b/>
-          <w:u w:val="single"/>
-        </w:rPr>
-      </w:pPr>
-    </w:p>
-    <w:p>
-      <w:pPr>
-        <w:pStyle w:val="ListParagraph"/>
-        <w:rPr>
-          <w:rFonts w:ascii="Verdana" w:hAnsi="Verdana"/>
-          <w:b/>
-          <w:u w:val="single"/>
-        </w:rPr>
-      </w:pPr>
-    </w:p>
-    <w:p>
-      <w:pPr>
-        <w:pStyle w:val="ListParagraph"/>
-        <w:rPr>
-          <w:rFonts w:ascii="Verdana" w:hAnsi="Verdana"/>
-          <w:b/>
-          <w:u w:val="single"/>
-        </w:rPr>
-      </w:pPr>
-    </w:p>
-    <w:p>
-      <w:pPr>
-        <w:pStyle w:val="ListParagraph"/>
-        <w:rPr>
-          <w:rFonts w:ascii="Verdana" w:hAnsi="Verdana"/>
-          <w:b/>
-          <w:u w:val="single"/>
-        </w:rPr>
-      </w:pPr>
-    </w:p>
-    <w:p>
-      <w:pPr>
-        <w:pStyle w:val="ListParagraph"/>
-        <w:rPr>
-          <w:rFonts w:ascii="Verdana" w:hAnsi="Verdana"/>
-          <w:b/>
-          <w:u w:val="single"/>
-        </w:rPr>
-      </w:pPr>
-    </w:p>
-    <w:p>
-      <w:pPr>
-        <w:pStyle w:val="ListParagraph"/>
-        <w:rPr>
-          <w:rFonts w:ascii="Verdana" w:hAnsi="Verdana"/>
-          <w:b/>
-          <w:u w:val="single"/>
-        </w:rPr>
-      </w:pPr>
-    </w:p>
-    <w:p>
-      <w:pPr>
-        <w:ind w:left="284"/>
-        <w:jc w:val="both"/>
-        <w:rPr>
-          <w:rFonts w:ascii="Verdana" w:hAnsi="Verdana"/>
-          <w:sz w:val="20"/>
-        </w:rPr>
-      </w:pPr>
-      <w:r>
-        <w:rPr>
-          <w:rFonts w:ascii="Verdana" w:hAnsi="Verdana"/>
-          <w:b/>
-          <w:sz w:val="20"/>
-        </w:rPr>
-        <w:t>Note:</w:t>
-      </w:r>
-      <w:r>
-        <w:rPr>
-          <w:rFonts w:ascii="Verdana" w:hAnsi="Verdana"/>
-          <w:sz w:val="20"/>
-        </w:rPr>
-        <w:t xml:space="preserve"> </w:t>
-      </w:r>
-      <w:r>
-        <w:rPr>
-          <w:rFonts w:ascii="Verdana" w:hAnsi="Verdana"/>
-          <w:sz w:val="20"/>
-        </w:rPr>
-        <w:t>The date of Milestones and</w:t>
-      </w:r>
-      <w:r>
-        <w:rPr>
-          <w:rFonts w:ascii="Verdana" w:hAnsi="Verdana"/>
-          <w:sz w:val="20"/>
-        </w:rPr>
-        <w:t xml:space="preserve"> Tasks varies </w:t>
-      </w:r>
-      <w:r>
-        <w:rPr>
-          <w:rFonts w:ascii="Verdana" w:hAnsi="Verdana"/>
-          <w:sz w:val="20"/>
-        </w:rPr>
-        <w:t>according to</w:t>
-      </w:r>
-      <w:r>
-        <w:rPr>
-          <w:rFonts w:ascii="Verdana" w:hAnsi="Verdana"/>
-          <w:sz w:val="20"/>
-        </w:rPr>
-        <w:t xml:space="preserve"> the </w:t>
-      </w:r>
-      <w:r>
-        <w:rPr>
-          <w:rFonts w:ascii="Verdana" w:hAnsi="Verdana"/>
-          <w:sz w:val="20"/>
-        </w:rPr>
-        <w:t>Project Approval date but the duration remains the same.</w:t>
-      </w:r>
-    </w:p>
-    <w:p>
-      <w:pPr>
-        <w:pStyle w:val="ListParagraph"/>
-        <w:ind w:left="284"/>
-        <w:rPr>
-          <w:rFonts w:ascii="Verdana" w:hAnsi="Verdana"/>
-          <w:sz w:val="20"/>
-        </w:rPr>
-      </w:pPr>
-    </w:p>
-    <w:p>
-      <w:pPr>
-        <w:pStyle w:val="ListParagraph"/>
-        <w:ind w:left="284"/>
-        <w:jc w:val="both"/>
-        <w:rPr>
-          <w:rFonts w:ascii="Verdana" w:hAnsi="Verdana"/>
-          <w:sz w:val="20"/>
-        </w:rPr>
-      </w:pPr>
-      <w:r>
-        <w:rPr>
-          <w:rFonts w:ascii="Verdana" w:hAnsi="Verdana"/>
-          <w:sz w:val="20"/>
-        </w:rPr>
-        <w:t>The final deliverable</w:t>
-      </w:r>
-      <w:r>
-        <w:rPr>
-          <w:rFonts w:ascii="Verdana" w:hAnsi="Verdana"/>
-          <w:sz w:val="20"/>
-        </w:rPr>
-        <w:t>s</w:t>
-      </w:r>
-      <w:r>
-        <w:rPr>
-          <w:rFonts w:ascii="Verdana" w:hAnsi="Verdana"/>
-          <w:sz w:val="20"/>
-        </w:rPr>
-        <w:t xml:space="preserve"> t</w:t>
-      </w:r>
-      <w:r>
-        <w:rPr>
-          <w:rFonts w:ascii="Verdana" w:hAnsi="Verdana"/>
-          <w:sz w:val="20"/>
-        </w:rPr>
-        <w:t xml:space="preserve">o Intel through this project are – </w:t>
-      </w:r>
-    </w:p>
-    <w:p>
-      <w:pPr>
-        <w:pStyle w:val="ListParagraph"/>
-        <w:numPr>
-          <w:ilvl w:val="0"/>
-          <w:numId w:val="28"/>
-        </w:numPr>
-        <w:ind w:left="709"/>
-        <w:jc w:val="both"/>
-        <w:rPr>
-          <w:rFonts w:ascii="Verdana" w:hAnsi="Verdana"/>
-          <w:sz w:val="20"/>
-        </w:rPr>
-      </w:pPr>
-      <w:r>
-        <w:rPr>
-          <w:rFonts w:ascii="Verdana" w:hAnsi="Verdana"/>
-          <w:sz w:val="20"/>
-        </w:rPr>
-        <w:t>A secure software module for protection against side-channel attacks on x86 based platforms, designed using LSTM network.</w:t>
-      </w:r>
-    </w:p>
-    <w:p>
-      <w:pPr>
-        <w:pStyle w:val="ListParagraph"/>
-        <w:numPr>
-          <w:ilvl w:val="0"/>
-          <w:numId w:val="28"/>
-        </w:numPr>
-        <w:ind w:left="709"/>
-        <w:jc w:val="both"/>
-        <w:rPr>
-          <w:rFonts w:ascii="Verdana" w:hAnsi="Verdana"/>
-          <w:sz w:val="20"/>
-        </w:rPr>
-      </w:pPr>
-      <w:r>
-        <w:rPr>
-          <w:rFonts w:ascii="Verdana" w:hAnsi="Verdana"/>
-          <w:sz w:val="20"/>
-        </w:rPr>
-        <w:t xml:space="preserve">A secure hardware module, developed using LSTM network, to provide security against side-channel attacks to IoT and mobile devices. </w:t>
-      </w:r>
-    </w:p>
-    <w:p>
-      <w:pPr>
-        <w:pStyle w:val="ListParagraph"/>
-        <w:jc w:val="both"/>
         <w:rPr>
           <w:rFonts w:ascii="Verdana" w:hAnsi="Verdana"/>
           <w:sz w:val="10"/>
@@ -5681,114 +5578,7 @@
           <w:b/>
           <w:u w:val="single"/>
         </w:rPr>
-        <w:t>Proposal team</w:t>
-      </w:r>
-    </w:p>
-    <w:p>
-      <w:pPr>
-        <w:pStyle w:val="ListParagraph"/>
-        <w:rPr>
-          <w:rFonts w:ascii="Verdana" w:hAnsi="Verdana"/>
-          <w:b/>
-          <w:sz w:val="10"/>
-          <w:u w:val="single"/>
-        </w:rPr>
-      </w:pPr>
-    </w:p>
-    <w:p>
-      <w:pPr>
-        <w:pStyle w:val="ListParagraph"/>
-        <w:jc w:val="both"/>
-        <w:rPr>
-          <w:rFonts w:ascii="Verdana" w:hAnsi="Verdana"/>
-          <w:sz w:val="20"/>
-        </w:rPr>
-      </w:pPr>
-      <w:r>
-        <w:rPr>
-          <w:rFonts w:ascii="Verdana" w:hAnsi="Verdana"/>
-          <w:sz w:val="20"/>
-        </w:rPr>
-        <w:t>All t</w:t>
-      </w:r>
-      <w:r>
-        <w:rPr>
-          <w:rFonts w:ascii="Verdana" w:hAnsi="Verdana"/>
-          <w:sz w:val="20"/>
-        </w:rPr>
-        <w:t xml:space="preserve">he team members for </w:t>
-      </w:r>
-      <w:r>
-        <w:rPr>
-          <w:rFonts w:ascii="Verdana" w:hAnsi="Verdana"/>
-          <w:sz w:val="20"/>
-        </w:rPr>
-        <w:t>this project</w:t>
-      </w:r>
-      <w:r>
-        <w:rPr>
-          <w:rFonts w:ascii="Verdana" w:hAnsi="Verdana"/>
-          <w:sz w:val="20"/>
-        </w:rPr>
-        <w:t xml:space="preserve"> </w:t>
-      </w:r>
-      <w:r>
-        <w:rPr>
-          <w:rFonts w:ascii="Verdana" w:hAnsi="Verdana"/>
-          <w:sz w:val="20"/>
-        </w:rPr>
-        <w:t>belong to the Department of Computer Science and Engineering at Indian Institute of Technology, Kharagpur.</w:t>
-      </w:r>
-    </w:p>
-    <w:p>
-      <w:pPr>
-        <w:pStyle w:val="ListParagraph"/>
-        <w:rPr>
-          <w:rFonts w:ascii="Verdana" w:hAnsi="Verdana"/>
-          <w:sz w:val="10"/>
-        </w:rPr>
-      </w:pPr>
-    </w:p>
-    <w:p>
-      <w:pPr>
-        <w:pStyle w:val="ListParagraph"/>
-        <w:rPr>
-          <w:rFonts w:ascii="Verdana" w:hAnsi="Verdana"/>
-          <w:sz w:val="20"/>
-        </w:rPr>
-      </w:pPr>
-      <w:bookmarkStart w:id="1" w:name="_GoBack"/>
-      <w:bookmarkEnd w:id="1"/>
-    </w:p>
-    <w:p>
-      <w:pPr>
-        <w:pStyle w:val="ListParagraph"/>
-        <w:rPr>
-          <w:rFonts w:ascii="Verdana" w:hAnsi="Verdana"/>
-          <w:sz w:val="10"/>
-        </w:rPr>
-      </w:pPr>
-    </w:p>
-    <w:p>
-      <w:pPr>
-        <w:pStyle w:val="ListParagraph"/>
-        <w:numPr>
-          <w:ilvl w:val="1"/>
-          <w:numId w:val="24"/>
-        </w:numPr>
-        <w:ind w:left="720"/>
-        <w:rPr>
-          <w:rFonts w:ascii="Verdana" w:hAnsi="Verdana"/>
-          <w:b/>
-          <w:u w:val="single"/>
-        </w:rPr>
-      </w:pPr>
-      <w:r>
-        <w:rPr>
-          <w:rFonts w:ascii="Verdana" w:hAnsi="Verdana"/>
-          <w:b/>
-          <w:u w:val="single"/>
-        </w:rPr>
+        <w:lastRenderedPageBreak/>
         <w:t>Cost volume</w:t>
       </w:r>
     </w:p>
@@ -5932,7 +5722,7 @@
           <w:rFonts w:ascii="Verdana" w:hAnsi="Verdana"/>
           <w:sz w:val="20"/>
         </w:rPr>
-        <w:t xml:space="preserve">J. Bonneau and I. </w:t>
+        <w:t xml:space="preserve">J. </w:t>
       </w:r>
       <w:proofErr w:type="spellStart"/>
       <w:r>
@@ -5940,6 +5730,22 @@
           <w:rFonts w:ascii="Verdana" w:hAnsi="Verdana"/>
           <w:sz w:val="20"/>
         </w:rPr>
+        <w:t>Bonneau</w:t>
+      </w:r>
+      <w:proofErr w:type="spellEnd"/>
+      <w:r>
+        <w:rPr>
+          <w:rFonts w:ascii="Verdana" w:hAnsi="Verdana"/>
+          <w:sz w:val="20"/>
+        </w:rPr>
+        <w:t xml:space="preserve"> and I. </w:t>
+      </w:r>
+      <w:proofErr w:type="spellStart"/>
+      <w:r>
+        <w:rPr>
+          <w:rFonts w:ascii="Verdana" w:hAnsi="Verdana"/>
+          <w:sz w:val="20"/>
+        </w:rPr>
         <w:t>Mironov</w:t>
       </w:r>
       <w:proofErr w:type="spellEnd"/>
@@ -5948,7 +5754,23 @@
           <w:rFonts w:ascii="Verdana" w:hAnsi="Verdana"/>
           <w:sz w:val="20"/>
         </w:rPr>
-        <w:t xml:space="preserve">. Cache-Collision Timing Attacks Against AES. In L. </w:t>
+        <w:t xml:space="preserve">. Cache-Collision Timing Attacks </w:t>
+      </w:r>
+      <w:proofErr w:type="gramStart"/>
+      <w:r>
+        <w:rPr>
+          <w:rFonts w:ascii="Verdana" w:hAnsi="Verdana"/>
+          <w:sz w:val="20"/>
+        </w:rPr>
+        <w:t>Against</w:t>
+      </w:r>
+      <w:proofErr w:type="gramEnd"/>
+      <w:r>
+        <w:rPr>
+          <w:rFonts w:ascii="Verdana" w:hAnsi="Verdana"/>
+          <w:sz w:val="20"/>
+        </w:rPr>
+        <w:t xml:space="preserve"> AES. In L. </w:t>
       </w:r>
       <w:proofErr w:type="spellStart"/>
       <w:r>
@@ -6026,7 +5848,23 @@
           <w:rFonts w:ascii="Verdana" w:hAnsi="Verdana"/>
           <w:sz w:val="20"/>
         </w:rPr>
-        <w:t>-Pierre Seifert. Predicting Secret Keys Via Branch Prediction. Topics in Cryptology -- CT-RSA 2007: The Cryptographers' Track at the RSA Conference 2007, San Francisco, CA, USA. February, 2007.</w:t>
+        <w:t xml:space="preserve">-Pierre Seifert. Predicting Secret Keys </w:t>
+      </w:r>
+      <w:proofErr w:type="gramStart"/>
+      <w:r>
+        <w:rPr>
+          <w:rFonts w:ascii="Verdana" w:hAnsi="Verdana"/>
+          <w:sz w:val="20"/>
+        </w:rPr>
+        <w:t>Via</w:t>
+      </w:r>
+      <w:proofErr w:type="gramEnd"/>
+      <w:r>
+        <w:rPr>
+          <w:rFonts w:ascii="Verdana" w:hAnsi="Verdana"/>
+          <w:sz w:val="20"/>
+        </w:rPr>
+        <w:t xml:space="preserve"> Branch Prediction. Topics in Cryptology -- CT-RSA 2007: The Cryptographers' Track at the RSA Conference 2007, San Francisco, CA, USA. February, 2007.</w:t>
       </w:r>
     </w:p>
     <w:p>
@@ -6047,7 +5885,7 @@
           <w:rFonts w:ascii="Verdana" w:hAnsi="Verdana"/>
           <w:sz w:val="20"/>
         </w:rPr>
-        <w:t xml:space="preserve">Sarani Bhattacharya and Debdeep Mukhopadhyay. Who Watches the </w:t>
+        <w:t>Sarani Bhattacharya and Debdeep Mukhopadhyay. Who Watches the Watchmen</w:t>
       </w:r>
       <w:proofErr w:type="gramStart"/>
       <w:r>
@@ -6055,7 +5893,7 @@
           <w:rFonts w:ascii="Verdana" w:hAnsi="Verdana"/>
           <w:sz w:val="20"/>
         </w:rPr>
-        <w:t>Watchmen?:</w:t>
+        <w:t>?:</w:t>
       </w:r>
       <w:proofErr w:type="gramEnd"/>
       <w:r>
@@ -6146,7 +5984,23 @@
           <w:rFonts w:ascii="Verdana" w:hAnsi="Verdana"/>
           <w:sz w:val="20"/>
         </w:rPr>
-        <w:t xml:space="preserve">Marco Chiappetta; </w:t>
+        <w:t xml:space="preserve">Marco </w:t>
+      </w:r>
+      <w:proofErr w:type="spellStart"/>
+      <w:r>
+        <w:rPr>
+          <w:rFonts w:ascii="Verdana" w:hAnsi="Verdana"/>
+          <w:sz w:val="20"/>
+        </w:rPr>
+        <w:t>Chiappetta</w:t>
+      </w:r>
+      <w:proofErr w:type="spellEnd"/>
+      <w:r>
+        <w:rPr>
+          <w:rFonts w:ascii="Verdana" w:hAnsi="Verdana"/>
+          <w:sz w:val="20"/>
+        </w:rPr>
+        <w:t xml:space="preserve">; </w:t>
       </w:r>
       <w:proofErr w:type="spellStart"/>
       <w:r>
@@ -6279,7 +6133,7 @@
           <w:rFonts w:ascii="Verdana" w:hAnsi="Verdana"/>
           <w:sz w:val="20"/>
         </w:rPr>
-        <w:t xml:space="preserve">, H. Bos, K. </w:t>
+        <w:t xml:space="preserve">, H. </w:t>
       </w:r>
       <w:proofErr w:type="spellStart"/>
       <w:r>
@@ -6287,6 +6141,22 @@
           <w:rFonts w:ascii="Verdana" w:hAnsi="Verdana"/>
           <w:sz w:val="20"/>
         </w:rPr>
+        <w:t>Bos</w:t>
+      </w:r>
+      <w:proofErr w:type="spellEnd"/>
+      <w:r>
+        <w:rPr>
+          <w:rFonts w:ascii="Verdana" w:hAnsi="Verdana"/>
+          <w:sz w:val="20"/>
+        </w:rPr>
+        <w:t xml:space="preserve">, K. </w:t>
+      </w:r>
+      <w:proofErr w:type="spellStart"/>
+      <w:r>
+        <w:rPr>
+          <w:rFonts w:ascii="Verdana" w:hAnsi="Verdana"/>
+          <w:sz w:val="20"/>
+        </w:rPr>
         <w:t>Razavi</w:t>
       </w:r>
       <w:proofErr w:type="spellEnd"/>
@@ -6295,7 +6165,23 @@
           <w:rFonts w:ascii="Verdana" w:hAnsi="Verdana"/>
           <w:sz w:val="20"/>
         </w:rPr>
-        <w:t xml:space="preserve">, C. Giuffrida. </w:t>
+        <w:t xml:space="preserve">, C. </w:t>
+      </w:r>
+      <w:proofErr w:type="spellStart"/>
+      <w:r>
+        <w:rPr>
+          <w:rFonts w:ascii="Verdana" w:hAnsi="Verdana"/>
+          <w:sz w:val="20"/>
+        </w:rPr>
+        <w:t>Giuffrida</w:t>
+      </w:r>
+      <w:proofErr w:type="spellEnd"/>
+      <w:r>
+        <w:rPr>
+          <w:rFonts w:ascii="Verdana" w:hAnsi="Verdana"/>
+          <w:sz w:val="20"/>
+        </w:rPr>
+        <w:t xml:space="preserve">. </w:t>
       </w:r>
       <w:proofErr w:type="spellStart"/>
       <w:r>
@@ -6349,7 +6235,6 @@
           <w:rFonts w:ascii="Verdana" w:hAnsi="Verdana"/>
           <w:sz w:val="20"/>
         </w:rPr>
-        <w:lastRenderedPageBreak/>
         <w:t>Hochreiter</w:t>
       </w:r>
       <w:proofErr w:type="spellEnd"/>
@@ -6425,6 +6310,73 @@
     </w:p>
     <w:p>
       <w:pPr>
+        <w:pStyle w:val="ListParagraph"/>
+        <w:numPr>
+          <w:ilvl w:val="0"/>
+          <w:numId w:val="25"/>
+        </w:numPr>
+        <w:jc w:val="both"/>
+        <w:rPr>
+          <w:rFonts w:ascii="Verdana" w:hAnsi="Verdana"/>
+          <w:sz w:val="20"/>
+        </w:rPr>
+      </w:pPr>
+      <w:r>
+        <w:rPr>
+          <w:rFonts w:ascii="Verdana" w:hAnsi="Verdana"/>
+          <w:sz w:val="20"/>
+        </w:rPr>
+        <w:t xml:space="preserve">Manaar Alam, Sarani Bhattacharya, Debdeep Mukhopadhyay, </w:t>
+      </w:r>
+      <w:proofErr w:type="gramStart"/>
+      <w:r>
+        <w:rPr>
+          <w:rFonts w:ascii="Verdana" w:hAnsi="Verdana"/>
+          <w:sz w:val="20"/>
+        </w:rPr>
+        <w:t>Sourangshu</w:t>
+      </w:r>
+      <w:proofErr w:type="gramEnd"/>
+      <w:r>
+        <w:rPr>
+          <w:rFonts w:ascii="Verdana" w:hAnsi="Verdana"/>
+          <w:sz w:val="20"/>
+        </w:rPr>
+        <w:t xml:space="preserve"> Bhattacharya:</w:t>
+      </w:r>
+      <w:r>
+        <w:rPr>
+          <w:rFonts w:ascii="Verdana" w:hAnsi="Verdana"/>
+          <w:sz w:val="20"/>
+        </w:rPr>
+        <w:t xml:space="preserve"> </w:t>
+      </w:r>
+      <w:r>
+        <w:rPr>
+          <w:rFonts w:ascii="Verdana" w:hAnsi="Verdana"/>
+          <w:sz w:val="20"/>
+        </w:rPr>
+        <w:t xml:space="preserve">Performance Counters to Rescue: A Machine Learning based safeguard against Micro-architectural Side-Channel-Attacks. IACR Cryptology </w:t>
+      </w:r>
+      <w:proofErr w:type="spellStart"/>
+      <w:r>
+        <w:rPr>
+          <w:rFonts w:ascii="Verdana" w:hAnsi="Verdana"/>
+          <w:sz w:val="20"/>
+        </w:rPr>
+        <w:t>ePrint</w:t>
+      </w:r>
+      <w:proofErr w:type="spellEnd"/>
+      <w:r>
+        <w:rPr>
+          <w:rFonts w:ascii="Verdana" w:hAnsi="Verdana"/>
+          <w:sz w:val="20"/>
+        </w:rPr>
+        <w:t xml:space="preserve"> Archive 2017: 564 (2017)</w:t>
+      </w:r>
+    </w:p>
+    <w:p>
+      <w:pPr>
         <w:jc w:val="both"/>
         <w:rPr>
           <w:rFonts w:ascii="Verdana" w:hAnsi="Verdana"/>
@@ -6479,7 +6431,7 @@
     </w:p>
     <w:sectPr>
       <w:pgSz w:w="12240" w:h="15840"/>
-      <w:pgMar w:top="567" w:right="567" w:bottom="567" w:left="567" w:header="720" w:footer="720" w:gutter="0"/>
+      <w:pgMar w:top="1080" w:right="1080" w:bottom="1080" w:left="1080" w:header="720" w:footer="720" w:gutter="0"/>
       <w:cols w:space="720"/>
       <w:docGrid w:linePitch="360"/>
     </w:sectPr>
@@ -6487,8 +6439,56 @@
 </w:document>
 </file>
 
+<file path=word/endnotes.xml><?xml version="1.0" encoding="utf-8"?>
+<w:endnotes xmlns:wpc="http://schemas.microsoft.com/office/word/2010/wordprocessingCanvas" xmlns:cx="http://schemas.microsoft.com/office/drawing/2014/chartex" xmlns:cx1="http://schemas.microsoft.com/office/drawing/2015/9/8/chartex" xmlns:mc="http://schemas.openxmlformats.org/markup-compatibility/2006" xmlns:o="urn:schemas-microsoft-com:office:office" xmlns:r="http://schemas.openxmlformats.org/officeDocument/2006/relationships" xmlns:m="http://schemas.openxmlformats.org/officeDocument/2006/math" xmlns:v="urn:schemas-microsoft-com:vml" xmlns:wp14="http://schemas.microsoft.com/office/word/2010/wordprocessingDrawing" xmlns:wp="http://schemas.openxmlformats.org/drawingml/2006/wordprocessingDrawing" xmlns:w10="urn:schemas-microsoft-com:office:word" xmlns:w="http://schemas.openxmlformats.org/wordprocessingml/2006/main" xmlns:w14="http://schemas.microsoft.com/office/word/2010/wordml" xmlns:w15="http://schemas.microsoft.com/office/word/2012/wordml" xmlns:w16se="http://schemas.microsoft.com/office/word/2015/wordml/symex" xmlns:wpg="http://schemas.microsoft.com/office/word/2010/wordprocessingGroup" xmlns:wpi="http://schemas.microsoft.com/office/word/2010/wordprocessingInk" xmlns:wne="http://schemas.microsoft.com/office/word/2006/wordml" xmlns:wps="http://schemas.microsoft.com/office/word/2010/wordprocessingShape" mc:Ignorable="w14 w15 w16se wp14">
+  <w:endnote w:type="separator" w:id="-1">
+    <w:p>
+      <w:r>
+        <w:separator/>
+      </w:r>
+    </w:p>
+  </w:endnote>
+  <w:endnote w:type="continuationSeparator" w:id="0">
+    <w:p>
+      <w:r>
+        <w:continuationSeparator/>
+      </w:r>
+    </w:p>
+  </w:endnote>
+</w:endnotes>
+</file>
+
+<file path=word/footer1.xml><?xml version="1.0" encoding="utf-8"?>
+<w:ftr xmlns:wpc="http://schemas.microsoft.com/office/word/2010/wordprocessingCanvas" xmlns:cx="http://schemas.microsoft.com/office/drawing/2014/chartex" xmlns:cx1="http://schemas.microsoft.com/office/drawing/2015/9/8/chartex" xmlns:mc="http://schemas.openxmlformats.org/markup-compatibility/2006" xmlns:o="urn:schemas-microsoft-com:office:office" xmlns:r="http://schemas.openxmlformats.org/officeDocument/2006/relationships" xmlns:m="http://schemas.openxmlformats.org/officeDocument/2006/math" xmlns:v="urn:schemas-microsoft-com:vml" xmlns:wp14="http://schemas.microsoft.com/office/word/2010/wordprocessingDrawing" xmlns:wp="http://schemas.openxmlformats.org/drawingml/2006/wordprocessingDrawing" xmlns:w10="urn:schemas-microsoft-com:office:word" xmlns:w="http://schemas.openxmlformats.org/wordprocessingml/2006/main" xmlns:w14="http://schemas.microsoft.com/office/word/2010/wordml" xmlns:w15="http://schemas.microsoft.com/office/word/2012/wordml" xmlns:w16se="http://schemas.microsoft.com/office/word/2015/wordml/symex" xmlns:wpg="http://schemas.microsoft.com/office/word/2010/wordprocessingGroup" xmlns:wpi="http://schemas.microsoft.com/office/word/2010/wordprocessingInk" xmlns:wne="http://schemas.microsoft.com/office/word/2006/wordml" xmlns:wps="http://schemas.microsoft.com/office/word/2010/wordprocessingShape" mc:Ignorable="w14 w15 w16se wp14">
+  <w:p>
+    <w:pPr>
+      <w:pStyle w:val="Footer"/>
+    </w:pPr>
+  </w:p>
+</w:ftr>
+</file>
+
+<file path=word/footnotes.xml><?xml version="1.0" encoding="utf-8"?>
+<w:footnotes xmlns:wpc="http://schemas.microsoft.com/office/word/2010/wordprocessingCanvas" xmlns:cx="http://schemas.microsoft.com/office/drawing/2014/chartex" xmlns:cx1="http://schemas.microsoft.com/office/drawing/2015/9/8/chartex" xmlns:mc="http://schemas.openxmlformats.org/markup-compatibility/2006" xmlns:o="urn:schemas-microsoft-com:office:office" xmlns:r="http://schemas.openxmlformats.org/officeDocument/2006/relationships" xmlns:m="http://schemas.openxmlformats.org/officeDocument/2006/math" xmlns:v="urn:schemas-microsoft-com:vml" xmlns:wp14="http://schemas.microsoft.com/office/word/2010/wordprocessingDrawing" xmlns:wp="http://schemas.openxmlformats.org/drawingml/2006/wordprocessingDrawing" xmlns:w10="urn:schemas-microsoft-com:office:word" xmlns:w="http://schemas.openxmlformats.org/wordprocessingml/2006/main" xmlns:w14="http://schemas.microsoft.com/office/word/2010/wordml" xmlns:w15="http://schemas.microsoft.com/office/word/2012/wordml" xmlns:w16se="http://schemas.microsoft.com/office/word/2015/wordml/symex" xmlns:wpg="http://schemas.microsoft.com/office/word/2010/wordprocessingGroup" xmlns:wpi="http://schemas.microsoft.com/office/word/2010/wordprocessingInk" xmlns:wne="http://schemas.microsoft.com/office/word/2006/wordml" xmlns:wps="http://schemas.microsoft.com/office/word/2010/wordprocessingShape" mc:Ignorable="w14 w15 w16se wp14">
+  <w:footnote w:type="separator" w:id="-1">
+    <w:p>
+      <w:r>
+        <w:separator/>
+      </w:r>
+    </w:p>
+  </w:footnote>
+  <w:footnote w:type="continuationSeparator" w:id="0">
+    <w:p>
+      <w:r>
+        <w:continuationSeparator/>
+      </w:r>
+    </w:p>
+  </w:footnote>
+</w:footnotes>
+</file>
+
 <file path=word/numbering.xml><?xml version="1.0" encoding="utf-8"?>
-<w:numbering xmlns:wpc="http://schemas.microsoft.com/office/word/2010/wordprocessingCanvas" xmlns:cx="http://schemas.microsoft.com/office/drawing/2014/chartex" xmlns:cx1="http://schemas.microsoft.com/office/drawing/2015/9/8/chartex" xmlns:cx2="http://schemas.microsoft.com/office/drawing/2015/10/21/chartex" xmlns:cx3="http://schemas.microsoft.com/office/drawing/2016/5/9/chartex" xmlns:cx4="http://schemas.microsoft.com/office/drawing/2016/5/10/chartex" xmlns:cx5="http://schemas.microsoft.com/office/drawing/2016/5/11/chartex" xmlns:cx6="http://schemas.microsoft.com/office/drawing/2016/5/12/chartex" xmlns:cx7="http://schemas.microsoft.com/office/drawing/2016/5/13/chartex" xmlns:cx8="http://schemas.microsoft.com/office/drawing/2016/5/14/chartex" xmlns:mc="http://schemas.openxmlformats.org/markup-compatibility/2006" xmlns:aink="http://schemas.microsoft.com/office/drawing/2016/ink" xmlns:am3d="http://schemas.microsoft.com/office/drawing/2017/model3d" xmlns:o="urn:schemas-microsoft-com:office:office" xmlns:r="http://schemas.openxmlformats.org/officeDocument/2006/relationships" xmlns:m="http://schemas.openxmlformats.org/officeDocument/2006/math" xmlns:v="urn:schemas-microsoft-com:vml" xmlns:wp14="http://schemas.microsoft.com/office/word/2010/wordprocessingDrawing" xmlns:wp="http://schemas.openxmlformats.org/drawingml/2006/wordprocessingDrawing" xmlns:w10="urn:schemas-microsoft-com:office:word" xmlns:w="http://schemas.openxmlformats.org/wordprocessingml/2006/main" xmlns:w14="http://schemas.microsoft.com/office/word/2010/wordml" xmlns:w15="http://schemas.microsoft.com/office/word/2012/wordml" xmlns:w16cid="http://schemas.microsoft.com/office/word/2016/wordml/cid" xmlns:w16se="http://schemas.microsoft.com/office/word/2015/wordml/symex" xmlns:wpg="http://schemas.microsoft.com/office/word/2010/wordprocessingGroup" xmlns:wpi="http://schemas.microsoft.com/office/word/2010/wordprocessingInk" xmlns:wne="http://schemas.microsoft.com/office/word/2006/wordml" xmlns:wps="http://schemas.microsoft.com/office/word/2010/wordprocessingShape" mc:Ignorable="w14 w15 w16se w16cid wp14">
+<w:numbering xmlns:wpc="http://schemas.microsoft.com/office/word/2010/wordprocessingCanvas" xmlns:cx="http://schemas.microsoft.com/office/drawing/2014/chartex" xmlns:cx1="http://schemas.microsoft.com/office/drawing/2015/9/8/chartex" xmlns:mc="http://schemas.openxmlformats.org/markup-compatibility/2006" xmlns:o="urn:schemas-microsoft-com:office:office" xmlns:r="http://schemas.openxmlformats.org/officeDocument/2006/relationships" xmlns:m="http://schemas.openxmlformats.org/officeDocument/2006/math" xmlns:v="urn:schemas-microsoft-com:vml" xmlns:wp14="http://schemas.microsoft.com/office/word/2010/wordprocessingDrawing" xmlns:wp="http://schemas.openxmlformats.org/drawingml/2006/wordprocessingDrawing" xmlns:w10="urn:schemas-microsoft-com:office:word" xmlns:w="http://schemas.openxmlformats.org/wordprocessingml/2006/main" xmlns:w14="http://schemas.microsoft.com/office/word/2010/wordml" xmlns:w15="http://schemas.microsoft.com/office/word/2012/wordml" xmlns:w16se="http://schemas.microsoft.com/office/word/2015/wordml/symex" xmlns:wpg="http://schemas.microsoft.com/office/word/2010/wordprocessingGroup" xmlns:wpi="http://schemas.microsoft.com/office/word/2010/wordprocessingInk" xmlns:wne="http://schemas.microsoft.com/office/word/2006/wordml" xmlns:wps="http://schemas.microsoft.com/office/word/2010/wordprocessingShape" mc:Ignorable="w14 w15 w16se wp14">
   <w:numPicBullet w:numPicBulletId="0">
     <w:pict>
       <v:shapetype id="_x0000_t75" coordsize="21600,21600" o:spt="75" o:preferrelative="t" path="m@4@5l@4@11@9@11@9@5xe" filled="f" stroked="f">
@@ -6510,7 +6510,7 @@
         <v:path o:extrusionok="f" gradientshapeok="t" o:connecttype="rect"/>
         <o:lock v:ext="edit" aspectratio="t"/>
       </v:shapetype>
-      <v:shape id="_x0000_i1061" type="#_x0000_t75" style="width:26.25pt;height:30.75pt;visibility:visible;mso-wrap-style:square" o:bullet="t">
+      <v:shape id="_x0000_i1093" type="#_x0000_t75" style="width:26.25pt;height:30.75pt;visibility:visible;mso-wrap-style:square" o:bullet="t">
         <v:imagedata r:id="rId1" o:title=""/>
       </v:shape>
     </w:pict>
@@ -8368,7 +8368,7 @@
 </file>
 
 <file path=word/styles.xml><?xml version="1.0" encoding="utf-8"?>
-<w:styles xmlns:mc="http://schemas.openxmlformats.org/markup-compatibility/2006" xmlns:r="http://schemas.openxmlformats.org/officeDocument/2006/relationships" xmlns:w="http://schemas.openxmlformats.org/wordprocessingml/2006/main" xmlns:w14="http://schemas.microsoft.com/office/word/2010/wordml" xmlns:w15="http://schemas.microsoft.com/office/word/2012/wordml" xmlns:w16cid="http://schemas.microsoft.com/office/word/2016/wordml/cid" xmlns:w16se="http://schemas.microsoft.com/office/word/2015/wordml/symex" mc:Ignorable="w14 w15 w16se w16cid">
+<w:styles xmlns:mc="http://schemas.openxmlformats.org/markup-compatibility/2006" xmlns:r="http://schemas.openxmlformats.org/officeDocument/2006/relationships" xmlns:w="http://schemas.openxmlformats.org/wordprocessingml/2006/main" xmlns:w14="http://schemas.microsoft.com/office/word/2010/wordml" xmlns:w15="http://schemas.microsoft.com/office/word/2012/wordml" xmlns:w16se="http://schemas.microsoft.com/office/word/2015/wordml/symex" mc:Ignorable="w14 w15 w16se">
   <w:docDefaults>
     <w:rPrDefault>
       <w:rPr>
@@ -8380,7 +8380,7 @@
     </w:rPrDefault>
     <w:pPrDefault/>
   </w:docDefaults>
-  <w:latentStyles w:defLockedState="0" w:defUIPriority="99" w:defSemiHidden="0" w:defUnhideWhenUsed="0" w:defQFormat="0" w:count="375">
+  <w:latentStyles w:defLockedState="0" w:defUIPriority="99" w:defSemiHidden="0" w:defUnhideWhenUsed="0" w:defQFormat="0" w:count="371">
     <w:lsdException w:name="Normal" w:uiPriority="0" w:qFormat="1"/>
     <w:lsdException w:name="heading 1" w:uiPriority="9" w:qFormat="1"/>
     <w:lsdException w:name="heading 2" w:semiHidden="1" w:uiPriority="9" w:unhideWhenUsed="1" w:qFormat="1"/>
@@ -8752,10 +8752,6 @@
     <w:lsdException w:name="List Table 5 Dark Accent 6" w:uiPriority="50"/>
     <w:lsdException w:name="List Table 6 Colorful Accent 6" w:uiPriority="51"/>
     <w:lsdException w:name="List Table 7 Colorful Accent 6" w:uiPriority="52"/>
-    <w:lsdException w:name="Mention" w:semiHidden="1" w:unhideWhenUsed="1"/>
-    <w:lsdException w:name="Smart Hyperlink" w:semiHidden="1" w:unhideWhenUsed="1"/>
-    <w:lsdException w:name="Hashtag" w:semiHidden="1" w:unhideWhenUsed="1"/>
-    <w:lsdException w:name="Unresolved Mention" w:semiHidden="1" w:unhideWhenUsed="1"/>
   </w:latentStyles>
   <w:style w:type="paragraph" w:default="1" w:styleId="Normal">
     <w:name w:val="Normal"/>
@@ -9723,7 +9719,6 @@
     <w:basedOn w:val="Normal"/>
     <w:link w:val="HeaderChar"/>
     <w:uiPriority w:val="99"/>
-    <w:semiHidden/>
     <w:unhideWhenUsed/>
     <w:rsid w:val="006D3D74"/>
   </w:style>
@@ -9732,7 +9727,6 @@
     <w:basedOn w:val="DefaultParagraphFont"/>
     <w:link w:val="Header"/>
     <w:uiPriority w:val="99"/>
-    <w:semiHidden/>
     <w:rsid w:val="006D3D74"/>
   </w:style>
   <w:style w:type="paragraph" w:styleId="Footer">
@@ -9740,7 +9734,6 @@
     <w:basedOn w:val="Normal"/>
     <w:link w:val="FooterChar"/>
     <w:uiPriority w:val="99"/>
-    <w:semiHidden/>
     <w:unhideWhenUsed/>
     <w:rsid w:val="006D3D74"/>
   </w:style>
@@ -9749,7 +9742,6 @@
     <w:basedOn w:val="DefaultParagraphFont"/>
     <w:link w:val="Footer"/>
     <w:uiPriority w:val="99"/>
-    <w:semiHidden/>
     <w:rsid w:val="006D3D74"/>
   </w:style>
   <w:style w:type="paragraph" w:styleId="ListParagraph">
@@ -9844,7 +9836,7 @@
       <w:lang w:val="en-IN" w:eastAsia="en-IN"/>
     </w:rPr>
   </w:style>
-  <w:style w:type="character" w:styleId="UnresolvedMention">
+  <w:style w:type="character" w:customStyle="1" w:styleId="UnresolvedMention">
     <w:name w:val="Unresolved Mention"/>
     <w:basedOn w:val="DefaultParagraphFont"/>
     <w:uiPriority w:val="99"/>
@@ -10121,15 +10113,6 @@
 </file>
 
 <file path=customXml/item1.xml><?xml version="1.0" encoding="utf-8"?>
-<?mso-contentType ?>
-<FormTemplates xmlns="http://schemas.microsoft.com/sharepoint/v3/contenttype/forms">
-  <Display>DocumentLibraryForm</Display>
-  <Edit>AssetEditForm</Edit>
-  <New>DocumentLibraryForm</New>
-</FormTemplates>
-</file>
-
-<file path=customXml/item2.xml><?xml version="1.0" encoding="utf-8"?>
 <ct:contentTypeSchema xmlns:ct="http://schemas.microsoft.com/office/2006/metadata/contentType" xmlns:ma="http://schemas.microsoft.com/office/2006/metadata/properties/metaAttributes" ct:_="" ma:_="" ma:contentTypeName="TemplateFile" ma:contentTypeID="0x0101006EDDDB5EE6D98C44930B742096920B300400F5B6D36B3EF94B4E9A635CDF2A18F5B8" ma:contentTypeVersion="72" ma:contentTypeDescription="Create a new document." ma:contentTypeScope="" ma:versionID="a23e56308344d904b51738559c3d67c9">
   <xsd:schema xmlns:xsd="http://www.w3.org/2001/XMLSchema" xmlns:xs="http://www.w3.org/2001/XMLSchema" xmlns:p="http://schemas.microsoft.com/office/2006/metadata/properties" xmlns:ns2="4873beb7-5857-4685-be1f-d57550cc96cc" targetNamespace="http://schemas.microsoft.com/office/2006/metadata/properties" ma:root="true" ma:fieldsID="cd0908cc4600e77bf5da051303e00c8d" ns2:_="">
     <xsd:import namespace="4873beb7-5857-4685-be1f-d57550cc96cc"/>
@@ -11169,7 +11152,7 @@
 </ct:contentTypeSchema>
 </file>
 
-<file path=customXml/item3.xml><?xml version="1.0" encoding="utf-8"?>
+<file path=customXml/item2.xml><?xml version="1.0" encoding="utf-8"?>
 <p:properties xmlns:p="http://schemas.microsoft.com/office/2006/metadata/properties" xmlns:xsi="http://www.w3.org/2001/XMLSchema-instance" xmlns:pc="http://schemas.microsoft.com/office/infopath/2007/PartnerControls">
   <documentManagement>
     <LocLastLocAttemptVersionTypeLookup xmlns="4873beb7-5857-4685-be1f-d57550cc96cc" xsi:nil="true"/>
@@ -11305,15 +11288,20 @@
 </p:properties>
 </file>
 
-<file path=customXml/itemProps1.xml><?xml version="1.0" encoding="utf-8"?>
-<ds:datastoreItem xmlns:ds="http://schemas.openxmlformats.org/officeDocument/2006/customXml" ds:itemID="{C01C3C56-10DB-49F7-B061-44D8728D078A}">
-  <ds:schemaRefs>
-    <ds:schemaRef ds:uri="http://schemas.microsoft.com/sharepoint/v3/contenttype/forms"/>
-  </ds:schemaRefs>
-</ds:datastoreItem>
+<file path=customXml/item3.xml><?xml version="1.0" encoding="utf-8"?>
+<?mso-contentType ?>
+<FormTemplates xmlns="http://schemas.microsoft.com/sharepoint/v3/contenttype/forms">
+  <Display>DocumentLibraryForm</Display>
+  <Edit>AssetEditForm</Edit>
+  <New>DocumentLibraryForm</New>
+</FormTemplates>
 </file>
 
-<file path=customXml/itemProps2.xml><?xml version="1.0" encoding="utf-8"?>
+<file path=customXml/item4.xml><?xml version="1.0" encoding="utf-8"?>
+<b:Sources xmlns:b="http://schemas.openxmlformats.org/officeDocument/2006/bibliography" xmlns="http://schemas.openxmlformats.org/officeDocument/2006/bibliography" SelectedStyle="\APASixthEditionOfficeOnline.xsl" StyleName="APA" Version="6"/>
+</file>
+
+<file path=customXml/itemProps1.xml><?xml version="1.0" encoding="utf-8"?>
 <ds:datastoreItem xmlns:ds="http://schemas.openxmlformats.org/officeDocument/2006/customXml" ds:itemID="{4B3A7E92-E05A-4924-9E8A-9F6659E5855B}">
   <ds:schemaRefs>
     <ds:schemaRef ds:uri="http://schemas.microsoft.com/office/2006/metadata/contentType"/>
@@ -11331,7 +11319,7 @@
 </ds:datastoreItem>
 </file>
 
-<file path=customXml/itemProps3.xml><?xml version="1.0" encoding="utf-8"?>
+<file path=customXml/itemProps2.xml><?xml version="1.0" encoding="utf-8"?>
 <ds:datastoreItem xmlns:ds="http://schemas.openxmlformats.org/officeDocument/2006/customXml" ds:itemID="{7FBDB1CC-CEFB-4E46-8174-1F0AA0D30B24}">
   <ds:schemaRefs>
     <ds:schemaRef ds:uri="http://schemas.microsoft.com/office/2006/metadata/properties"/>
@@ -11339,4 +11327,20 @@
     <ds:schemaRef ds:uri="4873beb7-5857-4685-be1f-d57550cc96cc"/>
   </ds:schemaRefs>
 </ds:datastoreItem>
+</file>
+
+<file path=customXml/itemProps3.xml><?xml version="1.0" encoding="utf-8"?>
+<ds:datastoreItem xmlns:ds="http://schemas.openxmlformats.org/officeDocument/2006/customXml" ds:itemID="{C01C3C56-10DB-49F7-B061-44D8728D078A}">
+  <ds:schemaRefs>
+    <ds:schemaRef ds:uri="http://schemas.microsoft.com/sharepoint/v3/contenttype/forms"/>
+  </ds:schemaRefs>
+</ds:datastoreItem>
+</file>
+
+<file path=customXml/itemProps4.xml><?xml version="1.0" encoding="utf-8"?>
+<ds:datastoreItem xmlns:ds="http://schemas.openxmlformats.org/officeDocument/2006/customXml" ds:itemID="{E08379E9-0C69-4B16-B209-575E65064274}">
+  <ds:schemaRefs>
+    <ds:schemaRef ds:uri="http://schemas.openxmlformats.org/officeDocument/2006/bibliography"/>
+  </ds:schemaRefs>
+</ds:datastoreItem>
 </file>
</xml_diff>